<commit_message>
Change stat threshold for Init bonus
</commit_message>
<xml_diff>
--- a/SwordSphere -- Character Creation.docx
+++ b/SwordSphere -- Character Creation.docx
@@ -461,7 +461,7 @@
           </mc:Choice>
           <mc:Fallback>
             <w:pict>
-              <v:line w14:anchorId="0E81E911" id="Straight Connector 6" o:spid="_x0000_s1026" style="position:absolute;z-index:251639808;visibility:visible;mso-wrap-style:square;mso-wrap-distance-left:9pt;mso-wrap-distance-top:0;mso-wrap-distance-right:9pt;mso-wrap-distance-bottom:0;mso-position-horizontal:absolute;mso-position-horizontal-relative:text;mso-position-vertical:absolute;mso-position-vertical-relative:text" from="0,0" to="485.65pt,0" o:gfxdata="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" strokecolor="black [3213]" strokeweight=".5pt">
+              <v:line w14:anchorId="38984B1A" id="Straight Connector 6" o:spid="_x0000_s1026" style="position:absolute;z-index:251639808;visibility:visible;mso-wrap-style:square;mso-wrap-distance-left:9pt;mso-wrap-distance-top:0;mso-wrap-distance-right:9pt;mso-wrap-distance-bottom:0;mso-position-horizontal:absolute;mso-position-horizontal-relative:text;mso-position-vertical:absolute;mso-position-vertical-relative:text" from="0,0" to="485.65pt,0" o:gfxdata="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" strokecolor="black [3213]" strokeweight=".5pt">
                 <v:stroke joinstyle="miter"/>
               </v:line>
             </w:pict>
@@ -1181,7 +1181,7 @@
           </mc:Choice>
           <mc:Fallback>
             <w:pict>
-              <v:line w14:anchorId="76CA505C" id="Straight Connector 4" o:spid="_x0000_s1026" style="position:absolute;z-index:251638784;visibility:visible;mso-wrap-style:square;mso-wrap-distance-left:9pt;mso-wrap-distance-top:0;mso-wrap-distance-right:9pt;mso-wrap-distance-bottom:0;mso-position-horizontal:absolute;mso-position-horizontal-relative:text;mso-position-vertical:absolute;mso-position-vertical-relative:text" from="-.7pt,6.75pt" to="484.95pt,6.75pt" o:gfxdata="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" strokecolor="black [3213]" strokeweight=".5pt">
+              <v:line w14:anchorId="2032696F" id="Straight Connector 4" o:spid="_x0000_s1026" style="position:absolute;z-index:251638784;visibility:visible;mso-wrap-style:square;mso-wrap-distance-left:9pt;mso-wrap-distance-top:0;mso-wrap-distance-right:9pt;mso-wrap-distance-bottom:0;mso-position-horizontal:absolute;mso-position-horizontal-relative:text;mso-position-vertical:absolute;mso-position-vertical-relative:text" from="-.7pt,6.75pt" to="484.95pt,6.75pt" o:gfxdata="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" strokecolor="black [3213]" strokeweight=".5pt">
                 <v:stroke joinstyle="miter"/>
               </v:line>
             </w:pict>
@@ -2057,7 +2057,7 @@
           </mc:Choice>
           <mc:Fallback>
             <w:pict>
-              <v:line w14:anchorId="45BCD839" id="Straight Connector 5" o:spid="_x0000_s1026" style="position:absolute;z-index:251656704;visibility:visible;mso-wrap-style:square;mso-wrap-distance-left:9pt;mso-wrap-distance-top:0;mso-wrap-distance-right:9pt;mso-wrap-distance-bottom:0;mso-position-horizontal:absolute;mso-position-horizontal-relative:text;mso-position-vertical:absolute;mso-position-vertical-relative:text" from="-49.4pt,1.6pt" to="436.25pt,1.6pt" o:gfxdata="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" strokecolor="black [3213]" strokeweight=".5pt">
+              <v:line w14:anchorId="19C8FE58" id="Straight Connector 5" o:spid="_x0000_s1026" style="position:absolute;z-index:251656704;visibility:visible;mso-wrap-style:square;mso-wrap-distance-left:9pt;mso-wrap-distance-top:0;mso-wrap-distance-right:9pt;mso-wrap-distance-bottom:0;mso-position-horizontal:absolute;mso-position-horizontal-relative:text;mso-position-vertical:absolute;mso-position-vertical-relative:text" from="-49.4pt,1.6pt" to="436.25pt,1.6pt" o:gfxdata="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" strokecolor="black [3213]" strokeweight=".5pt">
                 <v:stroke joinstyle="miter"/>
               </v:line>
             </w:pict>
@@ -2822,7 +2822,7 @@
           </mc:Choice>
           <mc:Fallback>
             <w:pict>
-              <v:line w14:anchorId="6F1FD4AD" id="Straight Connector 1" o:spid="_x0000_s1026" style="position:absolute;z-index:251641856;visibility:visible;mso-wrap-style:square;mso-wrap-distance-left:9pt;mso-wrap-distance-top:0;mso-wrap-distance-right:9pt;mso-wrap-distance-bottom:0;mso-position-horizontal:absolute;mso-position-horizontal-relative:text;mso-position-vertical:absolute;mso-position-vertical-relative:text" from="0,0" to="485.65pt,0" o:gfxdata="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" strokecolor="black [3213]" strokeweight=".5pt">
+              <v:line w14:anchorId="227E3F2C" id="Straight Connector 1" o:spid="_x0000_s1026" style="position:absolute;z-index:251641856;visibility:visible;mso-wrap-style:square;mso-wrap-distance-left:9pt;mso-wrap-distance-top:0;mso-wrap-distance-right:9pt;mso-wrap-distance-bottom:0;mso-position-horizontal:absolute;mso-position-horizontal-relative:text;mso-position-vertical:absolute;mso-position-vertical-relative:text" from="0,0" to="485.65pt,0" o:gfxdata="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" strokecolor="black [3213]" strokeweight=".5pt">
                 <v:stroke joinstyle="miter"/>
               </v:line>
             </w:pict>
@@ -3417,7 +3417,7 @@
           </mc:Choice>
           <mc:Fallback>
             <w:pict>
-              <v:line w14:anchorId="22200382" id="Straight Connector 9" o:spid="_x0000_s1026" style="position:absolute;z-index:251643904;visibility:visible;mso-wrap-style:square;mso-wrap-distance-left:9pt;mso-wrap-distance-top:0;mso-wrap-distance-right:9pt;mso-wrap-distance-bottom:0;mso-position-horizontal:absolute;mso-position-horizontal-relative:text;mso-position-vertical:absolute;mso-position-vertical-relative:text" from="0,0" to="485.65pt,0" o:gfxdata="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" strokecolor="black [3213]" strokeweight=".5pt">
+              <v:line w14:anchorId="4BCE6F0B" id="Straight Connector 9" o:spid="_x0000_s1026" style="position:absolute;z-index:251643904;visibility:visible;mso-wrap-style:square;mso-wrap-distance-left:9pt;mso-wrap-distance-top:0;mso-wrap-distance-right:9pt;mso-wrap-distance-bottom:0;mso-position-horizontal:absolute;mso-position-horizontal-relative:text;mso-position-vertical:absolute;mso-position-vertical-relative:text" from="0,0" to="485.65pt,0" o:gfxdata="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" strokecolor="black [3213]" strokeweight=".5pt">
                 <v:stroke joinstyle="miter"/>
               </v:line>
             </w:pict>
@@ -4158,7 +4158,7 @@
           </mc:Choice>
           <mc:Fallback>
             <w:pict>
-              <v:line w14:anchorId="68C50371" id="Straight Connector 10" o:spid="_x0000_s1026" style="position:absolute;z-index:251645952;visibility:visible;mso-wrap-style:square;mso-wrap-distance-left:9pt;mso-wrap-distance-top:0;mso-wrap-distance-right:9pt;mso-wrap-distance-bottom:0;mso-position-horizontal:absolute;mso-position-horizontal-relative:text;mso-position-vertical:absolute;mso-position-vertical-relative:text" from="0,0" to="485.65pt,0" o:gfxdata="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" strokecolor="black [3213]" strokeweight=".5pt">
+              <v:line w14:anchorId="3C13A693" id="Straight Connector 10" o:spid="_x0000_s1026" style="position:absolute;z-index:251645952;visibility:visible;mso-wrap-style:square;mso-wrap-distance-left:9pt;mso-wrap-distance-top:0;mso-wrap-distance-right:9pt;mso-wrap-distance-bottom:0;mso-position-horizontal:absolute;mso-position-horizontal-relative:text;mso-position-vertical:absolute;mso-position-vertical-relative:text" from="0,0" to="485.65pt,0" o:gfxdata="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" strokecolor="black [3213]" strokeweight=".5pt">
                 <v:stroke joinstyle="miter"/>
               </v:line>
             </w:pict>
@@ -4801,7 +4801,7 @@
           </mc:Choice>
           <mc:Fallback>
             <w:pict>
-              <v:line w14:anchorId="7C67CA90" id="Straight Connector 13" o:spid="_x0000_s1026" style="position:absolute;z-index:251648000;visibility:visible;mso-wrap-style:square;mso-wrap-distance-left:9pt;mso-wrap-distance-top:0;mso-wrap-distance-right:9pt;mso-wrap-distance-bottom:0;mso-position-horizontal:absolute;mso-position-horizontal-relative:text;mso-position-vertical:absolute;mso-position-vertical-relative:text" from="0,-.05pt" to="485.65pt,-.05pt" o:gfxdata="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" strokecolor="black [3213]" strokeweight=".5pt">
+              <v:line w14:anchorId="63879C70" id="Straight Connector 13" o:spid="_x0000_s1026" style="position:absolute;z-index:251648000;visibility:visible;mso-wrap-style:square;mso-wrap-distance-left:9pt;mso-wrap-distance-top:0;mso-wrap-distance-right:9pt;mso-wrap-distance-bottom:0;mso-position-horizontal:absolute;mso-position-horizontal-relative:text;mso-position-vertical:absolute;mso-position-vertical-relative:text" from="0,-.05pt" to="485.65pt,-.05pt" o:gfxdata="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" strokecolor="black [3213]" strokeweight=".5pt">
                 <v:stroke joinstyle="miter"/>
               </v:line>
             </w:pict>
@@ -5727,7 +5727,7 @@
           </mc:Choice>
           <mc:Fallback>
             <w:pict>
-              <v:line w14:anchorId="14601411" id="Straight Connector 16" o:spid="_x0000_s1026" style="position:absolute;z-index:251650048;visibility:visible;mso-wrap-style:square;mso-wrap-distance-left:9pt;mso-wrap-distance-top:0;mso-wrap-distance-right:9pt;mso-wrap-distance-bottom:0;mso-position-horizontal:absolute;mso-position-horizontal-relative:text;mso-position-vertical:absolute;mso-position-vertical-relative:text" from="0,0" to="485.65pt,0" o:gfxdata="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" strokecolor="black [3213]" strokeweight=".5pt">
+              <v:line w14:anchorId="6DB14971" id="Straight Connector 16" o:spid="_x0000_s1026" style="position:absolute;z-index:251650048;visibility:visible;mso-wrap-style:square;mso-wrap-distance-left:9pt;mso-wrap-distance-top:0;mso-wrap-distance-right:9pt;mso-wrap-distance-bottom:0;mso-position-horizontal:absolute;mso-position-horizontal-relative:text;mso-position-vertical:absolute;mso-position-vertical-relative:text" from="0,0" to="485.65pt,0" o:gfxdata="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" strokecolor="black [3213]" strokeweight=".5pt">
                 <v:stroke joinstyle="miter"/>
               </v:line>
             </w:pict>
@@ -6358,7 +6358,7 @@
           </mc:Choice>
           <mc:Fallback>
             <w:pict>
-              <v:line w14:anchorId="2BA1A288" id="Straight Connector 17" o:spid="_x0000_s1026" style="position:absolute;z-index:251652096;visibility:visible;mso-wrap-style:square;mso-wrap-distance-left:9pt;mso-wrap-distance-top:0;mso-wrap-distance-right:9pt;mso-wrap-distance-bottom:0;mso-position-horizontal:absolute;mso-position-horizontal-relative:text;mso-position-vertical:absolute;mso-position-vertical-relative:text" from="0,-.05pt" to="485.65pt,-.05pt" o:gfxdata="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" strokecolor="black [3213]" strokeweight=".5pt">
+              <v:line w14:anchorId="17AFBAD4" id="Straight Connector 17" o:spid="_x0000_s1026" style="position:absolute;z-index:251652096;visibility:visible;mso-wrap-style:square;mso-wrap-distance-left:9pt;mso-wrap-distance-top:0;mso-wrap-distance-right:9pt;mso-wrap-distance-bottom:0;mso-position-horizontal:absolute;mso-position-horizontal-relative:text;mso-position-vertical:absolute;mso-position-vertical-relative:text" from="0,-.05pt" to="485.65pt,-.05pt" o:gfxdata="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" strokecolor="black [3213]" strokeweight=".5pt">
                 <v:stroke joinstyle="miter"/>
               </v:line>
             </w:pict>
@@ -7059,7 +7059,7 @@
           </mc:Choice>
           <mc:Fallback>
             <w:pict>
-              <v:line w14:anchorId="6E0DA06B" id="Straight Connector 19" o:spid="_x0000_s1026" style="position:absolute;z-index:251654144;visibility:visible;mso-wrap-style:square;mso-wrap-distance-left:9pt;mso-wrap-distance-top:0;mso-wrap-distance-right:9pt;mso-wrap-distance-bottom:0;mso-position-horizontal:absolute;mso-position-horizontal-relative:text;mso-position-vertical:absolute;mso-position-vertical-relative:text" from="0,0" to="485.65pt,0" o:gfxdata="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" strokecolor="black [3213]" strokeweight=".5pt">
+              <v:line w14:anchorId="4079D0B6" id="Straight Connector 19" o:spid="_x0000_s1026" style="position:absolute;z-index:251654144;visibility:visible;mso-wrap-style:square;mso-wrap-distance-left:9pt;mso-wrap-distance-top:0;mso-wrap-distance-right:9pt;mso-wrap-distance-bottom:0;mso-position-horizontal:absolute;mso-position-horizontal-relative:text;mso-position-vertical:absolute;mso-position-vertical-relative:text" from="0,0" to="485.65pt,0" o:gfxdata="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" strokecolor="black [3213]" strokeweight=".5pt">
                 <v:stroke joinstyle="miter"/>
               </v:line>
             </w:pict>
@@ -7724,7 +7724,7 @@
           </mc:Choice>
           <mc:Fallback>
             <w:pict>
-              <v:line w14:anchorId="7494AE8E" id="Straight Connector 24" o:spid="_x0000_s1026" style="position:absolute;z-index:251656192;visibility:visible;mso-wrap-style:square;mso-wrap-distance-left:9pt;mso-wrap-distance-top:0;mso-wrap-distance-right:9pt;mso-wrap-distance-bottom:0;mso-position-horizontal:absolute;mso-position-horizontal-relative:text;mso-position-vertical:absolute;mso-position-vertical-relative:text" from="0,0" to="485.65pt,0" o:gfxdata="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" strokecolor="black [3213]" strokeweight=".5pt">
+              <v:line w14:anchorId="3E7B283B" id="Straight Connector 24" o:spid="_x0000_s1026" style="position:absolute;z-index:251656192;visibility:visible;mso-wrap-style:square;mso-wrap-distance-left:9pt;mso-wrap-distance-top:0;mso-wrap-distance-right:9pt;mso-wrap-distance-bottom:0;mso-position-horizontal:absolute;mso-position-horizontal-relative:text;mso-position-vertical:absolute;mso-position-vertical-relative:text" from="0,0" to="485.65pt,0" o:gfxdata="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" strokecolor="black [3213]" strokeweight=".5pt">
                 <v:stroke joinstyle="miter"/>
               </v:line>
             </w:pict>
@@ -8393,7 +8393,7 @@
           </mc:Choice>
           <mc:Fallback>
             <w:pict>
-              <v:line w14:anchorId="4746D238" id="Straight Connector 27" o:spid="_x0000_s1026" style="position:absolute;z-index:251659264;visibility:visible;mso-wrap-style:square;mso-wrap-distance-left:9pt;mso-wrap-distance-top:0;mso-wrap-distance-right:9pt;mso-wrap-distance-bottom:0;mso-position-horizontal:absolute;mso-position-horizontal-relative:text;mso-position-vertical:absolute;mso-position-vertical-relative:text" from="0,0" to="485.65pt,0" o:gfxdata="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" strokecolor="black [3213]" strokeweight=".5pt">
+              <v:line w14:anchorId="58509FE8" id="Straight Connector 27" o:spid="_x0000_s1026" style="position:absolute;z-index:251659264;visibility:visible;mso-wrap-style:square;mso-wrap-distance-left:9pt;mso-wrap-distance-top:0;mso-wrap-distance-right:9pt;mso-wrap-distance-bottom:0;mso-position-horizontal:absolute;mso-position-horizontal-relative:text;mso-position-vertical:absolute;mso-position-vertical-relative:text" from="0,0" to="485.65pt,0" o:gfxdata="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" strokecolor="black [3213]" strokeweight=".5pt">
                 <v:stroke joinstyle="miter"/>
               </v:line>
             </w:pict>
@@ -8944,7 +8944,7 @@
           </mc:Choice>
           <mc:Fallback>
             <w:pict>
-              <v:line w14:anchorId="20926320" id="Straight Connector 30" o:spid="_x0000_s1026" style="position:absolute;z-index:251661312;visibility:visible;mso-wrap-style:square;mso-wrap-distance-left:9pt;mso-wrap-distance-top:0;mso-wrap-distance-right:9pt;mso-wrap-distance-bottom:0;mso-position-horizontal:absolute;mso-position-horizontal-relative:text;mso-position-vertical:absolute;mso-position-vertical-relative:text" from="0,-.05pt" to="485.65pt,-.05pt" o:gfxdata="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" strokecolor="black [3213]" strokeweight=".5pt">
+              <v:line w14:anchorId="6A99A93E" id="Straight Connector 30" o:spid="_x0000_s1026" style="position:absolute;z-index:251661312;visibility:visible;mso-wrap-style:square;mso-wrap-distance-left:9pt;mso-wrap-distance-top:0;mso-wrap-distance-right:9pt;mso-wrap-distance-bottom:0;mso-position-horizontal:absolute;mso-position-horizontal-relative:text;mso-position-vertical:absolute;mso-position-vertical-relative:text" from="0,-.05pt" to="485.65pt,-.05pt" o:gfxdata="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" strokecolor="black [3213]" strokeweight=".5pt">
                 <v:stroke joinstyle="miter"/>
               </v:line>
             </w:pict>
@@ -32922,8 +32922,6 @@
               </w:rPr>
               <w:t>+2 hit points</w:t>
             </w:r>
-            <w:bookmarkStart w:id="0" w:name="_GoBack"/>
-            <w:bookmarkEnd w:id="0"/>
           </w:p>
           <w:p>
             <w:pPr>
@@ -47852,7 +47850,23 @@
                 <w:sz w:val="16"/>
                 <w:szCs w:val="16"/>
               </w:rPr>
-              <w:t>You get a +1 initiative for each of these stats 13 or higher: SPD, PER, SPI``</w:t>
+              <w:t>You get a +1 initiative for each of these stats 1</w:t>
+            </w:r>
+            <w:r>
+              <w:rPr>
+                <w:rFonts w:ascii="Pericles" w:hAnsi="Pericles"/>
+                <w:sz w:val="16"/>
+                <w:szCs w:val="16"/>
+              </w:rPr>
+              <w:t>6</w:t>
+            </w:r>
+            <w:r>
+              <w:rPr>
+                <w:rFonts w:ascii="Pericles" w:hAnsi="Pericles"/>
+                <w:sz w:val="16"/>
+                <w:szCs w:val="16"/>
+              </w:rPr>
+              <w:t xml:space="preserve"> or higher: SPD, PER, SPI``</w:t>
             </w:r>
           </w:p>
         </w:tc>
@@ -47935,6 +47949,8 @@
           <w:szCs w:val="20"/>
         </w:rPr>
       </w:pPr>
+      <w:bookmarkStart w:id="0" w:name="_GoBack"/>
+      <w:bookmarkEnd w:id="0"/>
     </w:p>
     <w:sectPr>
       <w:pgSz w:w="12240" w:h="15840"/>
@@ -56747,7 +56763,7 @@
 </file>
 
 <file path=customXml/itemProps1.xml><?xml version="1.0" encoding="utf-8"?>
-<ds:datastoreItem xmlns:ds="http://schemas.openxmlformats.org/officeDocument/2006/customXml" ds:itemID="{447CFCF9-1FAE-45D6-B513-F0B2265F4C15}">
+<ds:datastoreItem xmlns:ds="http://schemas.openxmlformats.org/officeDocument/2006/customXml" ds:itemID="{64D3C3BE-2D51-4B06-9E03-7F4574288400}">
   <ds:schemaRefs>
     <ds:schemaRef ds:uri="http://schemas.openxmlformats.org/officeDocument/2006/bibliography"/>
   </ds:schemaRefs>

</xml_diff>

<commit_message>
Wizard vestments added. Spells added.
</commit_message>
<xml_diff>
--- a/SwordSphere -- Character Creation.docx
+++ b/SwordSphere -- Character Creation.docx
@@ -461,7 +461,7 @@
           </mc:Choice>
           <mc:Fallback>
             <w:pict>
-              <v:line w14:anchorId="38984B1A" id="Straight Connector 6" o:spid="_x0000_s1026" style="position:absolute;z-index:251639808;visibility:visible;mso-wrap-style:square;mso-wrap-distance-left:9pt;mso-wrap-distance-top:0;mso-wrap-distance-right:9pt;mso-wrap-distance-bottom:0;mso-position-horizontal:absolute;mso-position-horizontal-relative:text;mso-position-vertical:absolute;mso-position-vertical-relative:text" from="0,0" to="485.65pt,0" o:gfxdata="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" strokecolor="black [3213]" strokeweight=".5pt">
+              <v:line w14:anchorId="37A25479" id="Straight Connector 6" o:spid="_x0000_s1026" style="position:absolute;z-index:251639808;visibility:visible;mso-wrap-style:square;mso-wrap-distance-left:9pt;mso-wrap-distance-top:0;mso-wrap-distance-right:9pt;mso-wrap-distance-bottom:0;mso-position-horizontal:absolute;mso-position-horizontal-relative:text;mso-position-vertical:absolute;mso-position-vertical-relative:text" from="0,0" to="485.65pt,0" o:gfxdata="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" strokecolor="black [3213]" strokeweight=".5pt">
                 <v:stroke joinstyle="miter"/>
               </v:line>
             </w:pict>
@@ -1181,7 +1181,7 @@
           </mc:Choice>
           <mc:Fallback>
             <w:pict>
-              <v:line w14:anchorId="2032696F" id="Straight Connector 4" o:spid="_x0000_s1026" style="position:absolute;z-index:251638784;visibility:visible;mso-wrap-style:square;mso-wrap-distance-left:9pt;mso-wrap-distance-top:0;mso-wrap-distance-right:9pt;mso-wrap-distance-bottom:0;mso-position-horizontal:absolute;mso-position-horizontal-relative:text;mso-position-vertical:absolute;mso-position-vertical-relative:text" from="-.7pt,6.75pt" to="484.95pt,6.75pt" o:gfxdata="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" strokecolor="black [3213]" strokeweight=".5pt">
+              <v:line w14:anchorId="425A7CDE" id="Straight Connector 4" o:spid="_x0000_s1026" style="position:absolute;z-index:251638784;visibility:visible;mso-wrap-style:square;mso-wrap-distance-left:9pt;mso-wrap-distance-top:0;mso-wrap-distance-right:9pt;mso-wrap-distance-bottom:0;mso-position-horizontal:absolute;mso-position-horizontal-relative:text;mso-position-vertical:absolute;mso-position-vertical-relative:text" from="-.7pt,6.75pt" to="484.95pt,6.75pt" o:gfxdata="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" strokecolor="black [3213]" strokeweight=".5pt">
                 <v:stroke joinstyle="miter"/>
               </v:line>
             </w:pict>
@@ -2057,7 +2057,7 @@
           </mc:Choice>
           <mc:Fallback>
             <w:pict>
-              <v:line w14:anchorId="19C8FE58" id="Straight Connector 5" o:spid="_x0000_s1026" style="position:absolute;z-index:251656704;visibility:visible;mso-wrap-style:square;mso-wrap-distance-left:9pt;mso-wrap-distance-top:0;mso-wrap-distance-right:9pt;mso-wrap-distance-bottom:0;mso-position-horizontal:absolute;mso-position-horizontal-relative:text;mso-position-vertical:absolute;mso-position-vertical-relative:text" from="-49.4pt,1.6pt" to="436.25pt,1.6pt" o:gfxdata="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" strokecolor="black [3213]" strokeweight=".5pt">
+              <v:line w14:anchorId="691F3349" id="Straight Connector 5" o:spid="_x0000_s1026" style="position:absolute;z-index:251656704;visibility:visible;mso-wrap-style:square;mso-wrap-distance-left:9pt;mso-wrap-distance-top:0;mso-wrap-distance-right:9pt;mso-wrap-distance-bottom:0;mso-position-horizontal:absolute;mso-position-horizontal-relative:text;mso-position-vertical:absolute;mso-position-vertical-relative:text" from="-49.4pt,1.6pt" to="436.25pt,1.6pt" o:gfxdata="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" strokecolor="black [3213]" strokeweight=".5pt">
                 <v:stroke joinstyle="miter"/>
               </v:line>
             </w:pict>
@@ -2822,7 +2822,7 @@
           </mc:Choice>
           <mc:Fallback>
             <w:pict>
-              <v:line w14:anchorId="227E3F2C" id="Straight Connector 1" o:spid="_x0000_s1026" style="position:absolute;z-index:251641856;visibility:visible;mso-wrap-style:square;mso-wrap-distance-left:9pt;mso-wrap-distance-top:0;mso-wrap-distance-right:9pt;mso-wrap-distance-bottom:0;mso-position-horizontal:absolute;mso-position-horizontal-relative:text;mso-position-vertical:absolute;mso-position-vertical-relative:text" from="0,0" to="485.65pt,0" o:gfxdata="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" strokecolor="black [3213]" strokeweight=".5pt">
+              <v:line w14:anchorId="73ED6A44" id="Straight Connector 1" o:spid="_x0000_s1026" style="position:absolute;z-index:251641856;visibility:visible;mso-wrap-style:square;mso-wrap-distance-left:9pt;mso-wrap-distance-top:0;mso-wrap-distance-right:9pt;mso-wrap-distance-bottom:0;mso-position-horizontal:absolute;mso-position-horizontal-relative:text;mso-position-vertical:absolute;mso-position-vertical-relative:text" from="0,0" to="485.65pt,0" o:gfxdata="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" strokecolor="black [3213]" strokeweight=".5pt">
                 <v:stroke joinstyle="miter"/>
               </v:line>
             </w:pict>
@@ -3417,7 +3417,7 @@
           </mc:Choice>
           <mc:Fallback>
             <w:pict>
-              <v:line w14:anchorId="4BCE6F0B" id="Straight Connector 9" o:spid="_x0000_s1026" style="position:absolute;z-index:251643904;visibility:visible;mso-wrap-style:square;mso-wrap-distance-left:9pt;mso-wrap-distance-top:0;mso-wrap-distance-right:9pt;mso-wrap-distance-bottom:0;mso-position-horizontal:absolute;mso-position-horizontal-relative:text;mso-position-vertical:absolute;mso-position-vertical-relative:text" from="0,0" to="485.65pt,0" o:gfxdata="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" strokecolor="black [3213]" strokeweight=".5pt">
+              <v:line w14:anchorId="29CA0E7E" id="Straight Connector 9" o:spid="_x0000_s1026" style="position:absolute;z-index:251643904;visibility:visible;mso-wrap-style:square;mso-wrap-distance-left:9pt;mso-wrap-distance-top:0;mso-wrap-distance-right:9pt;mso-wrap-distance-bottom:0;mso-position-horizontal:absolute;mso-position-horizontal-relative:text;mso-position-vertical:absolute;mso-position-vertical-relative:text" from="0,0" to="485.65pt,0" o:gfxdata="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" strokecolor="black [3213]" strokeweight=".5pt">
                 <v:stroke joinstyle="miter"/>
               </v:line>
             </w:pict>
@@ -4158,7 +4158,7 @@
           </mc:Choice>
           <mc:Fallback>
             <w:pict>
-              <v:line w14:anchorId="3C13A693" id="Straight Connector 10" o:spid="_x0000_s1026" style="position:absolute;z-index:251645952;visibility:visible;mso-wrap-style:square;mso-wrap-distance-left:9pt;mso-wrap-distance-top:0;mso-wrap-distance-right:9pt;mso-wrap-distance-bottom:0;mso-position-horizontal:absolute;mso-position-horizontal-relative:text;mso-position-vertical:absolute;mso-position-vertical-relative:text" from="0,0" to="485.65pt,0" o:gfxdata="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" strokecolor="black [3213]" strokeweight=".5pt">
+              <v:line w14:anchorId="563CE929" id="Straight Connector 10" o:spid="_x0000_s1026" style="position:absolute;z-index:251645952;visibility:visible;mso-wrap-style:square;mso-wrap-distance-left:9pt;mso-wrap-distance-top:0;mso-wrap-distance-right:9pt;mso-wrap-distance-bottom:0;mso-position-horizontal:absolute;mso-position-horizontal-relative:text;mso-position-vertical:absolute;mso-position-vertical-relative:text" from="0,0" to="485.65pt,0" o:gfxdata="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" strokecolor="black [3213]" strokeweight=".5pt">
                 <v:stroke joinstyle="miter"/>
               </v:line>
             </w:pict>
@@ -4801,7 +4801,7 @@
           </mc:Choice>
           <mc:Fallback>
             <w:pict>
-              <v:line w14:anchorId="63879C70" id="Straight Connector 13" o:spid="_x0000_s1026" style="position:absolute;z-index:251648000;visibility:visible;mso-wrap-style:square;mso-wrap-distance-left:9pt;mso-wrap-distance-top:0;mso-wrap-distance-right:9pt;mso-wrap-distance-bottom:0;mso-position-horizontal:absolute;mso-position-horizontal-relative:text;mso-position-vertical:absolute;mso-position-vertical-relative:text" from="0,-.05pt" to="485.65pt,-.05pt" o:gfxdata="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" strokecolor="black [3213]" strokeweight=".5pt">
+              <v:line w14:anchorId="2B431BB8" id="Straight Connector 13" o:spid="_x0000_s1026" style="position:absolute;z-index:251648000;visibility:visible;mso-wrap-style:square;mso-wrap-distance-left:9pt;mso-wrap-distance-top:0;mso-wrap-distance-right:9pt;mso-wrap-distance-bottom:0;mso-position-horizontal:absolute;mso-position-horizontal-relative:text;mso-position-vertical:absolute;mso-position-vertical-relative:text" from="0,-.05pt" to="485.65pt,-.05pt" o:gfxdata="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" strokecolor="black [3213]" strokeweight=".5pt">
                 <v:stroke joinstyle="miter"/>
               </v:line>
             </w:pict>
@@ -5727,7 +5727,7 @@
           </mc:Choice>
           <mc:Fallback>
             <w:pict>
-              <v:line w14:anchorId="6DB14971" id="Straight Connector 16" o:spid="_x0000_s1026" style="position:absolute;z-index:251650048;visibility:visible;mso-wrap-style:square;mso-wrap-distance-left:9pt;mso-wrap-distance-top:0;mso-wrap-distance-right:9pt;mso-wrap-distance-bottom:0;mso-position-horizontal:absolute;mso-position-horizontal-relative:text;mso-position-vertical:absolute;mso-position-vertical-relative:text" from="0,0" to="485.65pt,0" o:gfxdata="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" strokecolor="black [3213]" strokeweight=".5pt">
+              <v:line w14:anchorId="69DA231A" id="Straight Connector 16" o:spid="_x0000_s1026" style="position:absolute;z-index:251650048;visibility:visible;mso-wrap-style:square;mso-wrap-distance-left:9pt;mso-wrap-distance-top:0;mso-wrap-distance-right:9pt;mso-wrap-distance-bottom:0;mso-position-horizontal:absolute;mso-position-horizontal-relative:text;mso-position-vertical:absolute;mso-position-vertical-relative:text" from="0,0" to="485.65pt,0" o:gfxdata="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" strokecolor="black [3213]" strokeweight=".5pt">
                 <v:stroke joinstyle="miter"/>
               </v:line>
             </w:pict>
@@ -6358,7 +6358,7 @@
           </mc:Choice>
           <mc:Fallback>
             <w:pict>
-              <v:line w14:anchorId="17AFBAD4" id="Straight Connector 17" o:spid="_x0000_s1026" style="position:absolute;z-index:251652096;visibility:visible;mso-wrap-style:square;mso-wrap-distance-left:9pt;mso-wrap-distance-top:0;mso-wrap-distance-right:9pt;mso-wrap-distance-bottom:0;mso-position-horizontal:absolute;mso-position-horizontal-relative:text;mso-position-vertical:absolute;mso-position-vertical-relative:text" from="0,-.05pt" to="485.65pt,-.05pt" o:gfxdata="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" strokecolor="black [3213]" strokeweight=".5pt">
+              <v:line w14:anchorId="667459BB" id="Straight Connector 17" o:spid="_x0000_s1026" style="position:absolute;z-index:251652096;visibility:visible;mso-wrap-style:square;mso-wrap-distance-left:9pt;mso-wrap-distance-top:0;mso-wrap-distance-right:9pt;mso-wrap-distance-bottom:0;mso-position-horizontal:absolute;mso-position-horizontal-relative:text;mso-position-vertical:absolute;mso-position-vertical-relative:text" from="0,-.05pt" to="485.65pt,-.05pt" o:gfxdata="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" strokecolor="black [3213]" strokeweight=".5pt">
                 <v:stroke joinstyle="miter"/>
               </v:line>
             </w:pict>
@@ -7059,7 +7059,7 @@
           </mc:Choice>
           <mc:Fallback>
             <w:pict>
-              <v:line w14:anchorId="4079D0B6" id="Straight Connector 19" o:spid="_x0000_s1026" style="position:absolute;z-index:251654144;visibility:visible;mso-wrap-style:square;mso-wrap-distance-left:9pt;mso-wrap-distance-top:0;mso-wrap-distance-right:9pt;mso-wrap-distance-bottom:0;mso-position-horizontal:absolute;mso-position-horizontal-relative:text;mso-position-vertical:absolute;mso-position-vertical-relative:text" from="0,0" to="485.65pt,0" o:gfxdata="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" strokecolor="black [3213]" strokeweight=".5pt">
+              <v:line w14:anchorId="522902D1" id="Straight Connector 19" o:spid="_x0000_s1026" style="position:absolute;z-index:251654144;visibility:visible;mso-wrap-style:square;mso-wrap-distance-left:9pt;mso-wrap-distance-top:0;mso-wrap-distance-right:9pt;mso-wrap-distance-bottom:0;mso-position-horizontal:absolute;mso-position-horizontal-relative:text;mso-position-vertical:absolute;mso-position-vertical-relative:text" from="0,0" to="485.65pt,0" o:gfxdata="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" strokecolor="black [3213]" strokeweight=".5pt">
                 <v:stroke joinstyle="miter"/>
               </v:line>
             </w:pict>
@@ -7724,7 +7724,7 @@
           </mc:Choice>
           <mc:Fallback>
             <w:pict>
-              <v:line w14:anchorId="3E7B283B" id="Straight Connector 24" o:spid="_x0000_s1026" style="position:absolute;z-index:251656192;visibility:visible;mso-wrap-style:square;mso-wrap-distance-left:9pt;mso-wrap-distance-top:0;mso-wrap-distance-right:9pt;mso-wrap-distance-bottom:0;mso-position-horizontal:absolute;mso-position-horizontal-relative:text;mso-position-vertical:absolute;mso-position-vertical-relative:text" from="0,0" to="485.65pt,0" o:gfxdata="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" strokecolor="black [3213]" strokeweight=".5pt">
+              <v:line w14:anchorId="513E2847" id="Straight Connector 24" o:spid="_x0000_s1026" style="position:absolute;z-index:251656192;visibility:visible;mso-wrap-style:square;mso-wrap-distance-left:9pt;mso-wrap-distance-top:0;mso-wrap-distance-right:9pt;mso-wrap-distance-bottom:0;mso-position-horizontal:absolute;mso-position-horizontal-relative:text;mso-position-vertical:absolute;mso-position-vertical-relative:text" from="0,0" to="485.65pt,0" o:gfxdata="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" strokecolor="black [3213]" strokeweight=".5pt">
                 <v:stroke joinstyle="miter"/>
               </v:line>
             </w:pict>
@@ -8393,7 +8393,7 @@
           </mc:Choice>
           <mc:Fallback>
             <w:pict>
-              <v:line w14:anchorId="58509FE8" id="Straight Connector 27" o:spid="_x0000_s1026" style="position:absolute;z-index:251659264;visibility:visible;mso-wrap-style:square;mso-wrap-distance-left:9pt;mso-wrap-distance-top:0;mso-wrap-distance-right:9pt;mso-wrap-distance-bottom:0;mso-position-horizontal:absolute;mso-position-horizontal-relative:text;mso-position-vertical:absolute;mso-position-vertical-relative:text" from="0,0" to="485.65pt,0" o:gfxdata="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" strokecolor="black [3213]" strokeweight=".5pt">
+              <v:line w14:anchorId="7F3A5137" id="Straight Connector 27" o:spid="_x0000_s1026" style="position:absolute;z-index:251659264;visibility:visible;mso-wrap-style:square;mso-wrap-distance-left:9pt;mso-wrap-distance-top:0;mso-wrap-distance-right:9pt;mso-wrap-distance-bottom:0;mso-position-horizontal:absolute;mso-position-horizontal-relative:text;mso-position-vertical:absolute;mso-position-vertical-relative:text" from="0,0" to="485.65pt,0" o:gfxdata="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" strokecolor="black [3213]" strokeweight=".5pt">
                 <v:stroke joinstyle="miter"/>
               </v:line>
             </w:pict>
@@ -8944,7 +8944,7 @@
           </mc:Choice>
           <mc:Fallback>
             <w:pict>
-              <v:line w14:anchorId="6A99A93E" id="Straight Connector 30" o:spid="_x0000_s1026" style="position:absolute;z-index:251661312;visibility:visible;mso-wrap-style:square;mso-wrap-distance-left:9pt;mso-wrap-distance-top:0;mso-wrap-distance-right:9pt;mso-wrap-distance-bottom:0;mso-position-horizontal:absolute;mso-position-horizontal-relative:text;mso-position-vertical:absolute;mso-position-vertical-relative:text" from="0,-.05pt" to="485.65pt,-.05pt" o:gfxdata="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" strokecolor="black [3213]" strokeweight=".5pt">
+              <v:line w14:anchorId="15879591" id="Straight Connector 30" o:spid="_x0000_s1026" style="position:absolute;z-index:251661312;visibility:visible;mso-wrap-style:square;mso-wrap-distance-left:9pt;mso-wrap-distance-top:0;mso-wrap-distance-right:9pt;mso-wrap-distance-bottom:0;mso-position-horizontal:absolute;mso-position-horizontal-relative:text;mso-position-vertical:absolute;mso-position-vertical-relative:text" from="0,-.05pt" to="485.65pt,-.05pt" o:gfxdata="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" strokecolor="black [3213]" strokeweight=".5pt">
                 <v:stroke joinstyle="miter"/>
               </v:line>
             </w:pict>
@@ -32945,6 +32945,172 @@
               <w:t>2 Ups (blue, white)</w:t>
             </w:r>
           </w:p>
+          <w:p>
+            <w:pPr>
+              <w:pStyle w:val="ListParagraph"/>
+              <w:numPr>
+                <w:ilvl w:val="0"/>
+                <w:numId w:val="17"/>
+              </w:numPr>
+              <w:rPr>
+                <w:rFonts w:ascii="Pericles" w:hAnsi="Pericles"/>
+                <w:sz w:val="16"/>
+                <w:szCs w:val="16"/>
+              </w:rPr>
+            </w:pPr>
+            <w:r>
+              <w:rPr>
+                <w:rFonts w:ascii="Pericles" w:hAnsi="Pericles"/>
+                <w:sz w:val="16"/>
+                <w:szCs w:val="16"/>
+              </w:rPr>
+              <w:t>Wizard Vestments (choose one)</w:t>
+            </w:r>
+          </w:p>
+          <w:p>
+            <w:pPr>
+              <w:pStyle w:val="ListParagraph"/>
+              <w:numPr>
+                <w:ilvl w:val="1"/>
+                <w:numId w:val="17"/>
+              </w:numPr>
+              <w:rPr>
+                <w:rFonts w:ascii="Pericles" w:hAnsi="Pericles"/>
+                <w:sz w:val="16"/>
+                <w:szCs w:val="16"/>
+              </w:rPr>
+            </w:pPr>
+            <w:r>
+              <w:rPr>
+                <w:rFonts w:ascii="Pericles" w:hAnsi="Pericles"/>
+                <w:sz w:val="16"/>
+                <w:szCs w:val="16"/>
+              </w:rPr>
+              <w:t xml:space="preserve">Hat (light, 0 </w:t>
+            </w:r>
+            <w:proofErr w:type="spellStart"/>
+            <w:r>
+              <w:rPr>
+                <w:rFonts w:ascii="Pericles" w:hAnsi="Pericles"/>
+                <w:sz w:val="16"/>
+                <w:szCs w:val="16"/>
+              </w:rPr>
+              <w:t>av</w:t>
+            </w:r>
+            <w:proofErr w:type="spellEnd"/>
+            <w:r>
+              <w:rPr>
+                <w:rFonts w:ascii="Pericles" w:hAnsi="Pericles"/>
+                <w:sz w:val="16"/>
+                <w:szCs w:val="16"/>
+              </w:rPr>
+              <w:t>, 1 blue up)</w:t>
+            </w:r>
+          </w:p>
+          <w:p>
+            <w:pPr>
+              <w:pStyle w:val="ListParagraph"/>
+              <w:numPr>
+                <w:ilvl w:val="1"/>
+                <w:numId w:val="17"/>
+              </w:numPr>
+              <w:rPr>
+                <w:rFonts w:ascii="Pericles" w:hAnsi="Pericles"/>
+                <w:sz w:val="16"/>
+                <w:szCs w:val="16"/>
+              </w:rPr>
+            </w:pPr>
+            <w:r>
+              <w:rPr>
+                <w:rFonts w:ascii="Pericles" w:hAnsi="Pericles"/>
+                <w:sz w:val="16"/>
+                <w:szCs w:val="16"/>
+              </w:rPr>
+              <w:t>Pipe (+1 diplo checks)</w:t>
+            </w:r>
+            <w:bookmarkStart w:id="0" w:name="_GoBack"/>
+            <w:bookmarkEnd w:id="0"/>
+          </w:p>
+          <w:p>
+            <w:pPr>
+              <w:pStyle w:val="ListParagraph"/>
+              <w:numPr>
+                <w:ilvl w:val="1"/>
+                <w:numId w:val="17"/>
+              </w:numPr>
+              <w:rPr>
+                <w:rFonts w:ascii="Pericles" w:hAnsi="Pericles"/>
+                <w:sz w:val="16"/>
+                <w:szCs w:val="16"/>
+              </w:rPr>
+            </w:pPr>
+            <w:r>
+              <w:rPr>
+                <w:rFonts w:ascii="Pericles" w:hAnsi="Pericles"/>
+                <w:sz w:val="16"/>
+                <w:szCs w:val="16"/>
+              </w:rPr>
+              <w:t xml:space="preserve">Robes (light, 1 </w:t>
+            </w:r>
+            <w:proofErr w:type="spellStart"/>
+            <w:r>
+              <w:rPr>
+                <w:rFonts w:ascii="Pericles" w:hAnsi="Pericles"/>
+                <w:sz w:val="16"/>
+                <w:szCs w:val="16"/>
+              </w:rPr>
+              <w:t>av</w:t>
+            </w:r>
+            <w:proofErr w:type="spellEnd"/>
+            <w:r>
+              <w:rPr>
+                <w:rFonts w:ascii="Pericles" w:hAnsi="Pericles"/>
+                <w:sz w:val="16"/>
+                <w:szCs w:val="16"/>
+              </w:rPr>
+              <w:t>)</w:t>
+            </w:r>
+          </w:p>
+          <w:p>
+            <w:pPr>
+              <w:pStyle w:val="ListParagraph"/>
+              <w:numPr>
+                <w:ilvl w:val="1"/>
+                <w:numId w:val="17"/>
+              </w:numPr>
+              <w:rPr>
+                <w:rFonts w:ascii="Pericles" w:hAnsi="Pericles"/>
+                <w:sz w:val="16"/>
+                <w:szCs w:val="16"/>
+              </w:rPr>
+            </w:pPr>
+            <w:r>
+              <w:rPr>
+                <w:rFonts w:ascii="Pericles" w:hAnsi="Pericles"/>
+                <w:sz w:val="16"/>
+                <w:szCs w:val="16"/>
+              </w:rPr>
+              <w:t xml:space="preserve">Staff (+1 </w:t>
+            </w:r>
+            <w:proofErr w:type="spellStart"/>
+            <w:r>
+              <w:rPr>
+                <w:rFonts w:ascii="Pericles" w:hAnsi="Pericles"/>
+                <w:sz w:val="16"/>
+                <w:szCs w:val="16"/>
+              </w:rPr>
+              <w:t>def</w:t>
+            </w:r>
+            <w:proofErr w:type="spellEnd"/>
+            <w:r>
+              <w:rPr>
+                <w:rFonts w:ascii="Pericles" w:hAnsi="Pericles"/>
+                <w:sz w:val="16"/>
+                <w:szCs w:val="16"/>
+              </w:rPr>
+              <w:t xml:space="preserve"> staff)</w:t>
+            </w:r>
+          </w:p>
         </w:tc>
       </w:tr>
       <w:tr>
@@ -47949,8 +48115,6 @@
           <w:szCs w:val="20"/>
         </w:rPr>
       </w:pPr>
-      <w:bookmarkStart w:id="0" w:name="_GoBack"/>
-      <w:bookmarkEnd w:id="0"/>
     </w:p>
     <w:sectPr>
       <w:pgSz w:w="12240" w:h="15840"/>
@@ -56763,7 +56927,7 @@
 </file>
 
 <file path=customXml/itemProps1.xml><?xml version="1.0" encoding="utf-8"?>
-<ds:datastoreItem xmlns:ds="http://schemas.openxmlformats.org/officeDocument/2006/customXml" ds:itemID="{64D3C3BE-2D51-4B06-9E03-7F4574288400}">
+<ds:datastoreItem xmlns:ds="http://schemas.openxmlformats.org/officeDocument/2006/customXml" ds:itemID="{FEA7A131-33FF-4885-B1DB-03594043FB76}">
   <ds:schemaRefs>
     <ds:schemaRef ds:uri="http://schemas.openxmlformats.org/officeDocument/2006/bibliography"/>
   </ds:schemaRefs>

</xml_diff>

<commit_message>
Changes to spellcasting skills for those classes that get it. Changes to witch king to coincide with spellcasting changes.
</commit_message>
<xml_diff>
--- a/SwordSphere -- Character Creation.docx
+++ b/SwordSphere -- Character Creation.docx
@@ -1693,7 +1693,6 @@
           <w:szCs w:val="20"/>
         </w:rPr>
       </w:pPr>
-      <w:proofErr w:type="spellStart"/>
       <w:r>
         <w:rPr>
           <w:rFonts w:ascii="Pericles" w:hAnsi="Pericles"/>
@@ -1704,7 +1703,6 @@
         </w:rPr>
         <w:t>Provisioner</w:t>
       </w:r>
-      <w:proofErr w:type="spellEnd"/>
       <w:r>
         <w:rPr>
           <w:rFonts w:ascii="Pericles" w:hAnsi="Pericles"/>
@@ -2168,25 +2166,7 @@
           <w:sz w:val="20"/>
           <w:szCs w:val="20"/>
         </w:rPr>
-        <w:t xml:space="preserve">The guard is a remnant of </w:t>
-      </w:r>
-      <w:proofErr w:type="spellStart"/>
-      <w:r>
-        <w:rPr>
-          <w:rFonts w:ascii="Pericles" w:hAnsi="Pericles"/>
-          <w:sz w:val="20"/>
-          <w:szCs w:val="20"/>
-        </w:rPr>
-        <w:t>Spheria’s</w:t>
-      </w:r>
-      <w:proofErr w:type="spellEnd"/>
-      <w:r>
-        <w:rPr>
-          <w:rFonts w:ascii="Pericles" w:hAnsi="Pericles"/>
-          <w:sz w:val="20"/>
-          <w:szCs w:val="20"/>
-        </w:rPr>
-        <w:t xml:space="preserve"> majestic past. They are an order of fallen knights who sit vigil over the ruins of a lost civilization. They </w:t>
+        <w:t xml:space="preserve">The guard is a remnant of Spheria’s majestic past. They are an order of fallen knights who sit vigil over the ruins of a lost civilization. They </w:t>
       </w:r>
       <w:r>
         <w:rPr>
@@ -9069,25 +9049,7 @@
           <w:sz w:val="20"/>
           <w:szCs w:val="20"/>
         </w:rPr>
-        <w:t xml:space="preserve">Like the scholar, the warlock travels the whole of Spheria to further his goals. Unlike the scholar, he is not interested in knowledge for the sake of it. Instead, the warlock seeks to increase his power by delving into the most dangerous </w:t>
-      </w:r>
-      <w:proofErr w:type="spellStart"/>
-      <w:r>
-        <w:rPr>
-          <w:rFonts w:ascii="Pericles" w:hAnsi="Pericles"/>
-          <w:sz w:val="20"/>
-          <w:szCs w:val="20"/>
-        </w:rPr>
-        <w:t>magics</w:t>
-      </w:r>
-      <w:proofErr w:type="spellEnd"/>
-      <w:r>
-        <w:rPr>
-          <w:rFonts w:ascii="Pericles" w:hAnsi="Pericles"/>
-          <w:sz w:val="20"/>
-          <w:szCs w:val="20"/>
-        </w:rPr>
-        <w:t>.</w:t>
+        <w:t>Like the scholar, the warlock travels the whole of Spheria to further his goals. Unlike the scholar, he is not interested in knowledge for the sake of it. Instead, the warlock seeks to increase his power by delving into the most dangerous magics.</w:t>
       </w:r>
     </w:p>
     <w:p>
@@ -9393,7 +9355,6 @@
           <w:szCs w:val="20"/>
         </w:rPr>
       </w:pPr>
-      <w:proofErr w:type="spellStart"/>
       <w:r>
         <w:rPr>
           <w:rFonts w:ascii="Pericles" w:hAnsi="Pericles"/>
@@ -9404,7 +9365,6 @@
         </w:rPr>
         <w:t>Elementalist</w:t>
       </w:r>
-      <w:proofErr w:type="spellEnd"/>
       <w:r>
         <w:rPr>
           <w:rFonts w:ascii="Pericles" w:hAnsi="Pericles"/>
@@ -11955,25 +11915,7 @@
                 <w:sz w:val="16"/>
                 <w:szCs w:val="16"/>
               </w:rPr>
-              <w:t xml:space="preserve">2 </w:t>
-            </w:r>
-            <w:proofErr w:type="spellStart"/>
-            <w:r>
-              <w:rPr>
-                <w:rFonts w:ascii="Pericles" w:hAnsi="Pericles"/>
-                <w:sz w:val="16"/>
-                <w:szCs w:val="16"/>
-              </w:rPr>
-              <w:t>ups</w:t>
-            </w:r>
-            <w:proofErr w:type="spellEnd"/>
-            <w:r>
-              <w:rPr>
-                <w:rFonts w:ascii="Pericles" w:hAnsi="Pericles"/>
-                <w:sz w:val="16"/>
-                <w:szCs w:val="16"/>
-              </w:rPr>
-              <w:t xml:space="preserve"> (red, yellow)</w:t>
+              <w:t>2 ups (red, yellow)</w:t>
             </w:r>
           </w:p>
           <w:p>
@@ -12035,25 +11977,7 @@
                 <w:sz w:val="16"/>
                 <w:szCs w:val="16"/>
               </w:rPr>
-              <w:t xml:space="preserve"> temp </w:t>
-            </w:r>
-            <w:proofErr w:type="spellStart"/>
-            <w:r>
-              <w:rPr>
-                <w:rFonts w:ascii="Pericles" w:hAnsi="Pericles"/>
-                <w:sz w:val="16"/>
-                <w:szCs w:val="16"/>
-              </w:rPr>
-              <w:t>hp</w:t>
-            </w:r>
-            <w:proofErr w:type="spellEnd"/>
-            <w:r>
-              <w:rPr>
-                <w:rFonts w:ascii="Pericles" w:hAnsi="Pericles"/>
-                <w:sz w:val="16"/>
-                <w:szCs w:val="16"/>
-              </w:rPr>
-              <w:t>, all wounds against you are -1 roll</w:t>
+              <w:t xml:space="preserve"> temp hp, all wounds against you are -1 roll</w:t>
             </w:r>
             <w:r>
               <w:rPr>
@@ -16530,10 +16454,10 @@
         <w:tblLook w:val="04A0" w:firstRow="1" w:lastRow="0" w:firstColumn="1" w:lastColumn="0" w:noHBand="0" w:noVBand="1"/>
       </w:tblPr>
       <w:tblGrid>
-        <w:gridCol w:w="1515"/>
-        <w:gridCol w:w="2009"/>
-        <w:gridCol w:w="1630"/>
-        <w:gridCol w:w="4201"/>
+        <w:gridCol w:w="1501"/>
+        <w:gridCol w:w="2289"/>
+        <w:gridCol w:w="1384"/>
+        <w:gridCol w:w="4181"/>
       </w:tblGrid>
       <w:tr>
         <w:tc>
@@ -16990,6 +16914,14 @@
               </w:rPr>
               <w:t>Spell Casting</w:t>
             </w:r>
+            <w:r>
+              <w:rPr>
+                <w:rFonts w:ascii="Pericles" w:hAnsi="Pericles"/>
+                <w:sz w:val="16"/>
+                <w:szCs w:val="16"/>
+              </w:rPr>
+              <w:t xml:space="preserve"> (WIL/SPI/INT)</w:t>
+            </w:r>
           </w:p>
           <w:p>
             <w:pPr>
@@ -17388,6 +17320,7 @@
                 <w:sz w:val="16"/>
                 <w:szCs w:val="16"/>
               </w:rPr>
+              <w:lastRenderedPageBreak/>
               <w:t>Mobility (1)</w:t>
             </w:r>
           </w:p>
@@ -17410,7 +17343,6 @@
                 <w:sz w:val="16"/>
                 <w:szCs w:val="16"/>
               </w:rPr>
-              <w:lastRenderedPageBreak/>
               <w:t>Mobility (2)</w:t>
             </w:r>
           </w:p>
@@ -18827,6 +18759,7 @@
                 <w:sz w:val="16"/>
                 <w:szCs w:val="16"/>
               </w:rPr>
+              <w:lastRenderedPageBreak/>
               <w:t>Language</w:t>
             </w:r>
           </w:p>
@@ -18850,7 +18783,6 @@
                 <w:sz w:val="16"/>
                 <w:szCs w:val="16"/>
               </w:rPr>
-              <w:lastRenderedPageBreak/>
               <w:t>Locks</w:t>
             </w:r>
           </w:p>
@@ -19143,7 +19075,6 @@
                 <w:sz w:val="16"/>
                 <w:szCs w:val="16"/>
               </w:rPr>
-              <w:lastRenderedPageBreak/>
               <w:t>Dwarf Skill Trees</w:t>
             </w:r>
           </w:p>
@@ -20203,10 +20134,10 @@
         <w:tblLook w:val="04A0" w:firstRow="1" w:lastRow="0" w:firstColumn="1" w:lastColumn="0" w:noHBand="0" w:noVBand="1"/>
       </w:tblPr>
       <w:tblGrid>
-        <w:gridCol w:w="1547"/>
-        <w:gridCol w:w="2007"/>
-        <w:gridCol w:w="1676"/>
-        <w:gridCol w:w="4125"/>
+        <w:gridCol w:w="1541"/>
+        <w:gridCol w:w="2305"/>
+        <w:gridCol w:w="1399"/>
+        <w:gridCol w:w="4110"/>
       </w:tblGrid>
       <w:tr>
         <w:tc>
@@ -20346,6 +20277,7 @@
                 <w:sz w:val="16"/>
                 <w:szCs w:val="16"/>
               </w:rPr>
+              <w:lastRenderedPageBreak/>
               <w:t>Stat Increases:</w:t>
             </w:r>
           </w:p>
@@ -20368,7 +20300,6 @@
                 <w:sz w:val="16"/>
                 <w:szCs w:val="16"/>
               </w:rPr>
-              <w:lastRenderedPageBreak/>
               <w:t>Agility</w:t>
             </w:r>
           </w:p>
@@ -20472,7 +20403,6 @@
                 <w:sz w:val="16"/>
                 <w:szCs w:val="16"/>
               </w:rPr>
-              <w:lastRenderedPageBreak/>
               <w:t>Combat Skills:</w:t>
             </w:r>
           </w:p>
@@ -20496,7 +20426,6 @@
                 <w:sz w:val="16"/>
                 <w:szCs w:val="16"/>
               </w:rPr>
-              <w:lastRenderedPageBreak/>
               <w:t>Bow</w:t>
             </w:r>
           </w:p>
@@ -20665,6 +20594,14 @@
                 <w:szCs w:val="16"/>
               </w:rPr>
               <w:t>Spell Casting</w:t>
+            </w:r>
+            <w:r>
+              <w:rPr>
+                <w:rFonts w:ascii="Pericles" w:hAnsi="Pericles"/>
+                <w:sz w:val="16"/>
+                <w:szCs w:val="16"/>
+              </w:rPr>
+              <w:t xml:space="preserve"> (DEX/PER/SPI)</w:t>
             </w:r>
           </w:p>
           <w:p>
@@ -20711,7 +20648,6 @@
                 <w:sz w:val="16"/>
                 <w:szCs w:val="16"/>
               </w:rPr>
-              <w:lastRenderedPageBreak/>
               <w:t>Magic:</w:t>
             </w:r>
           </w:p>
@@ -20734,7 +20670,6 @@
                 <w:sz w:val="16"/>
                 <w:szCs w:val="16"/>
               </w:rPr>
-              <w:lastRenderedPageBreak/>
               <w:t>2 Slots</w:t>
             </w:r>
           </w:p>
@@ -20803,7 +20738,6 @@
                 <w:sz w:val="16"/>
                 <w:szCs w:val="16"/>
               </w:rPr>
-              <w:lastRenderedPageBreak/>
               <w:t>Abilities:</w:t>
             </w:r>
           </w:p>
@@ -20826,7 +20760,6 @@
                 <w:sz w:val="16"/>
                 <w:szCs w:val="16"/>
               </w:rPr>
-              <w:lastRenderedPageBreak/>
               <w:t>Bow Master</w:t>
             </w:r>
           </w:p>
@@ -20898,7 +20831,6 @@
                 <w:sz w:val="16"/>
                 <w:szCs w:val="16"/>
               </w:rPr>
-              <w:lastRenderedPageBreak/>
               <w:t>Elf Skill Trees</w:t>
             </w:r>
           </w:p>
@@ -21969,9 +21901,9 @@
       </w:tblPr>
       <w:tblGrid>
         <w:gridCol w:w="1713"/>
-        <w:gridCol w:w="1611"/>
-        <w:gridCol w:w="1947"/>
-        <w:gridCol w:w="4084"/>
+        <w:gridCol w:w="2152"/>
+        <w:gridCol w:w="2790"/>
+        <w:gridCol w:w="2700"/>
       </w:tblGrid>
       <w:tr>
         <w:tc>
@@ -22235,7 +22167,7 @@
         </w:tc>
         <w:tc>
           <w:tcPr>
-            <w:tcW w:w="0" w:type="auto"/>
+            <w:tcW w:w="2152" w:type="dxa"/>
           </w:tcPr>
           <w:p>
             <w:pPr>
@@ -22421,6 +22353,14 @@
                 <w:szCs w:val="16"/>
               </w:rPr>
               <w:t>Spell Casting</w:t>
+            </w:r>
+            <w:r>
+              <w:rPr>
+                <w:rFonts w:ascii="Pericles" w:hAnsi="Pericles"/>
+                <w:sz w:val="16"/>
+                <w:szCs w:val="16"/>
+              </w:rPr>
+              <w:t xml:space="preserve"> (SPD/INT/SPI)</w:t>
             </w:r>
           </w:p>
           <w:p>
@@ -22472,7 +22412,7 @@
         </w:tc>
         <w:tc>
           <w:tcPr>
-            <w:tcW w:w="0" w:type="auto"/>
+            <w:tcW w:w="2790" w:type="dxa"/>
           </w:tcPr>
           <w:p>
             <w:pPr>
@@ -22540,7 +22480,7 @@
         </w:tc>
         <w:tc>
           <w:tcPr>
-            <w:tcW w:w="4084" w:type="dxa"/>
+            <w:tcW w:w="2700" w:type="dxa"/>
           </w:tcPr>
           <w:p>
             <w:pPr>
@@ -23561,7 +23501,6 @@
                 <w:sz w:val="16"/>
                 <w:szCs w:val="16"/>
               </w:rPr>
-              <w:lastRenderedPageBreak/>
               <w:t>Smite</w:t>
             </w:r>
           </w:p>
@@ -23584,6 +23523,7 @@
                 <w:sz w:val="16"/>
                 <w:szCs w:val="16"/>
               </w:rPr>
+              <w:lastRenderedPageBreak/>
               <w:t>Smite II</w:t>
             </w:r>
           </w:p>
@@ -23629,10 +23569,10 @@
         <w:tblLook w:val="04A0" w:firstRow="1" w:lastRow="0" w:firstColumn="1" w:lastColumn="0" w:noHBand="0" w:noVBand="1"/>
       </w:tblPr>
       <w:tblGrid>
-        <w:gridCol w:w="1626"/>
-        <w:gridCol w:w="1759"/>
-        <w:gridCol w:w="1738"/>
-        <w:gridCol w:w="4232"/>
+        <w:gridCol w:w="1540"/>
+        <w:gridCol w:w="2231"/>
+        <w:gridCol w:w="1373"/>
+        <w:gridCol w:w="4211"/>
       </w:tblGrid>
       <w:tr>
         <w:tc>
@@ -24082,6 +24022,14 @@
               </w:rPr>
               <w:t>Spell Casting</w:t>
             </w:r>
+            <w:r>
+              <w:rPr>
+                <w:rFonts w:ascii="Pericles" w:hAnsi="Pericles"/>
+                <w:sz w:val="16"/>
+                <w:szCs w:val="16"/>
+              </w:rPr>
+              <w:t xml:space="preserve"> (WIL/SPI/CHA)</w:t>
+            </w:r>
           </w:p>
         </w:tc>
         <w:tc>
@@ -24260,25 +24208,7 @@
                 <w:sz w:val="16"/>
                 <w:szCs w:val="16"/>
               </w:rPr>
-              <w:t xml:space="preserve">Pilgrimage (bonus </w:t>
-            </w:r>
-            <w:proofErr w:type="spellStart"/>
-            <w:r>
-              <w:rPr>
-                <w:rFonts w:ascii="Pericles" w:hAnsi="Pericles"/>
-                <w:sz w:val="16"/>
-                <w:szCs w:val="16"/>
-              </w:rPr>
-              <w:t>xp</w:t>
-            </w:r>
-            <w:proofErr w:type="spellEnd"/>
-            <w:r>
-              <w:rPr>
-                <w:rFonts w:ascii="Pericles" w:hAnsi="Pericles"/>
-                <w:sz w:val="16"/>
-                <w:szCs w:val="16"/>
-              </w:rPr>
-              <w:t xml:space="preserve"> from discovering holy sites)</w:t>
+              <w:t>Pilgrimage (bonus xp from discovering holy sites)</w:t>
             </w:r>
           </w:p>
         </w:tc>
@@ -25057,10 +24987,10 @@
         <w:tblLook w:val="04A0" w:firstRow="1" w:lastRow="0" w:firstColumn="1" w:lastColumn="0" w:noHBand="0" w:noVBand="1"/>
       </w:tblPr>
       <w:tblGrid>
-        <w:gridCol w:w="1715"/>
-        <w:gridCol w:w="1752"/>
-        <w:gridCol w:w="1793"/>
-        <w:gridCol w:w="4095"/>
+        <w:gridCol w:w="1713"/>
+        <w:gridCol w:w="2782"/>
+        <w:gridCol w:w="1890"/>
+        <w:gridCol w:w="2970"/>
       </w:tblGrid>
       <w:tr>
         <w:tc>
@@ -25316,7 +25246,7 @@
         </w:tc>
         <w:tc>
           <w:tcPr>
-            <w:tcW w:w="0" w:type="auto"/>
+            <w:tcW w:w="2782" w:type="dxa"/>
           </w:tcPr>
           <w:p>
             <w:pPr>
@@ -25455,6 +25385,14 @@
                 <w:szCs w:val="16"/>
               </w:rPr>
               <w:t>Spell Casting</w:t>
+            </w:r>
+            <w:r>
+              <w:rPr>
+                <w:rFonts w:ascii="Pericles" w:hAnsi="Pericles"/>
+                <w:sz w:val="16"/>
+                <w:szCs w:val="16"/>
+              </w:rPr>
+              <w:t xml:space="preserve"> (INT/WIL/SPI)</w:t>
             </w:r>
           </w:p>
           <w:p>
@@ -25483,7 +25421,7 @@
         </w:tc>
         <w:tc>
           <w:tcPr>
-            <w:tcW w:w="0" w:type="auto"/>
+            <w:tcW w:w="1890" w:type="dxa"/>
           </w:tcPr>
           <w:p>
             <w:pPr>
@@ -25573,7 +25511,7 @@
         </w:tc>
         <w:tc>
           <w:tcPr>
-            <w:tcW w:w="4091" w:type="dxa"/>
+            <w:tcW w:w="2970" w:type="dxa"/>
           </w:tcPr>
           <w:p>
             <w:pPr>
@@ -28164,6 +28102,8 @@
           <w:szCs w:val="24"/>
         </w:rPr>
       </w:pPr>
+      <w:bookmarkStart w:id="0" w:name="_GoBack"/>
+      <w:bookmarkEnd w:id="0"/>
     </w:p>
     <w:tbl>
       <w:tblPr>
@@ -28172,10 +28112,10 @@
         <w:tblLook w:val="04A0" w:firstRow="1" w:lastRow="0" w:firstColumn="1" w:lastColumn="0" w:noHBand="0" w:noVBand="1"/>
       </w:tblPr>
       <w:tblGrid>
-        <w:gridCol w:w="1623"/>
-        <w:gridCol w:w="1926"/>
-        <w:gridCol w:w="1122"/>
-        <w:gridCol w:w="4684"/>
+        <w:gridCol w:w="1549"/>
+        <w:gridCol w:w="2327"/>
+        <w:gridCol w:w="1007"/>
+        <w:gridCol w:w="4472"/>
       </w:tblGrid>
       <w:tr>
         <w:tc>
@@ -28594,6 +28534,14 @@
               </w:rPr>
               <w:t>Spell Casting</w:t>
             </w:r>
+            <w:r>
+              <w:rPr>
+                <w:rFonts w:ascii="Pericles" w:hAnsi="Pericles"/>
+                <w:sz w:val="16"/>
+                <w:szCs w:val="16"/>
+              </w:rPr>
+              <w:t xml:space="preserve"> (WIL/CHA/SPI)</w:t>
+            </w:r>
           </w:p>
           <w:p>
             <w:pPr>
@@ -29352,8 +29300,6 @@
                 <w:szCs w:val="16"/>
               </w:rPr>
             </w:pPr>
-            <w:bookmarkStart w:id="0" w:name="_GoBack"/>
-            <w:bookmarkEnd w:id="0"/>
           </w:p>
           <w:p>
             <w:pPr>
@@ -29647,8 +29593,8 @@
       </w:tblPr>
       <w:tblGrid>
         <w:gridCol w:w="1713"/>
-        <w:gridCol w:w="1839"/>
-        <w:gridCol w:w="1674"/>
+        <w:gridCol w:w="2150"/>
+        <w:gridCol w:w="1363"/>
         <w:gridCol w:w="4129"/>
       </w:tblGrid>
       <w:tr>
@@ -30182,6 +30128,14 @@
               </w:rPr>
               <w:t>Spell Casting</w:t>
             </w:r>
+            <w:r>
+              <w:rPr>
+                <w:rFonts w:ascii="Pericles" w:hAnsi="Pericles"/>
+                <w:sz w:val="16"/>
+                <w:szCs w:val="16"/>
+              </w:rPr>
+              <w:t xml:space="preserve"> (INT/SPI/PER)</w:t>
+            </w:r>
           </w:p>
         </w:tc>
         <w:tc>
@@ -30346,43 +30300,7 @@
                 <w:sz w:val="16"/>
                 <w:szCs w:val="16"/>
               </w:rPr>
-              <w:t xml:space="preserve"> (</w:t>
-            </w:r>
-            <w:proofErr w:type="spellStart"/>
-            <w:r>
-              <w:rPr>
-                <w:rFonts w:ascii="Pericles" w:hAnsi="Pericles"/>
-                <w:sz w:val="16"/>
-                <w:szCs w:val="16"/>
-              </w:rPr>
-              <w:t>def</w:t>
-            </w:r>
-            <w:proofErr w:type="spellEnd"/>
-            <w:r>
-              <w:rPr>
-                <w:rFonts w:ascii="Pericles" w:hAnsi="Pericles"/>
-                <w:sz w:val="16"/>
-                <w:szCs w:val="16"/>
-              </w:rPr>
-              <w:t xml:space="preserve"> 16, hits 1, 50% chance to avoid </w:t>
-            </w:r>
-            <w:proofErr w:type="spellStart"/>
-            <w:r>
-              <w:rPr>
-                <w:rFonts w:ascii="Pericles" w:hAnsi="Pericles"/>
-                <w:sz w:val="16"/>
-                <w:szCs w:val="16"/>
-              </w:rPr>
-              <w:t>aoes</w:t>
-            </w:r>
-            <w:proofErr w:type="spellEnd"/>
-            <w:r>
-              <w:rPr>
-                <w:rFonts w:ascii="Pericles" w:hAnsi="Pericles"/>
-                <w:sz w:val="16"/>
-                <w:szCs w:val="16"/>
-              </w:rPr>
-              <w:t>)</w:t>
+              <w:t xml:space="preserve"> (def 16, hits 1, 50% chance to avoid aoes)</w:t>
             </w:r>
           </w:p>
         </w:tc>
@@ -30995,6 +30913,26 @@
         </w:rPr>
       </w:pPr>
     </w:p>
+    <w:p>
+      <w:pPr>
+        <w:rPr>
+          <w:rFonts w:ascii="Pericles" w:hAnsi="Pericles"/>
+          <w:b/>
+          <w:sz w:val="24"/>
+          <w:szCs w:val="24"/>
+        </w:rPr>
+      </w:pPr>
+    </w:p>
+    <w:p>
+      <w:pPr>
+        <w:rPr>
+          <w:rFonts w:ascii="Pericles" w:hAnsi="Pericles"/>
+          <w:b/>
+          <w:sz w:val="24"/>
+          <w:szCs w:val="24"/>
+        </w:rPr>
+      </w:pPr>
+    </w:p>
     <w:tbl>
       <w:tblPr>
         <w:tblStyle w:val="TableGrid"/>
@@ -31002,10 +30940,10 @@
         <w:tblLook w:val="04A0" w:firstRow="1" w:lastRow="0" w:firstColumn="1" w:lastColumn="0" w:noHBand="0" w:noVBand="1"/>
       </w:tblPr>
       <w:tblGrid>
-        <w:gridCol w:w="1528"/>
-        <w:gridCol w:w="1773"/>
-        <w:gridCol w:w="1816"/>
-        <w:gridCol w:w="4238"/>
+        <w:gridCol w:w="1500"/>
+        <w:gridCol w:w="2261"/>
+        <w:gridCol w:w="1411"/>
+        <w:gridCol w:w="4183"/>
       </w:tblGrid>
       <w:tr>
         <w:tc>
@@ -31031,6 +30969,7 @@
                 <w:sz w:val="20"/>
                 <w:szCs w:val="20"/>
               </w:rPr>
+              <w:lastRenderedPageBreak/>
               <w:drawing>
                 <wp:anchor distT="0" distB="0" distL="114300" distR="114300" simplePos="0" relativeHeight="251676672" behindDoc="0" locked="0" layoutInCell="1" allowOverlap="1">
                   <wp:simplePos x="0" y="0"/>
@@ -31127,25 +31066,7 @@
                 <w:sz w:val="20"/>
                 <w:szCs w:val="20"/>
               </w:rPr>
-              <w:t xml:space="preserve"> is a mage infused with arcane energies. He wields some of the most terrifying </w:t>
-            </w:r>
-            <w:proofErr w:type="spellStart"/>
-            <w:r>
-              <w:rPr>
-                <w:rFonts w:ascii="Pericles" w:hAnsi="Pericles"/>
-                <w:sz w:val="20"/>
-                <w:szCs w:val="20"/>
-              </w:rPr>
-              <w:t>magics</w:t>
-            </w:r>
-            <w:proofErr w:type="spellEnd"/>
-            <w:r>
-              <w:rPr>
-                <w:rFonts w:ascii="Pericles" w:hAnsi="Pericles"/>
-                <w:sz w:val="20"/>
-                <w:szCs w:val="20"/>
-              </w:rPr>
-              <w:t>, using them to incinerate his enemies and consort with his demonic allies.</w:t>
+              <w:t xml:space="preserve"> is a mage infused with arcane energies. He wields some of the most terrifying magics, using them to incinerate his enemies and consort with his demonic allies.</w:t>
             </w:r>
           </w:p>
         </w:tc>
@@ -31296,7 +31217,6 @@
                 <w:sz w:val="16"/>
                 <w:szCs w:val="16"/>
               </w:rPr>
-              <w:lastRenderedPageBreak/>
               <w:t>Combat Skills:</w:t>
             </w:r>
           </w:p>
@@ -31359,7 +31279,6 @@
                 <w:sz w:val="16"/>
                 <w:szCs w:val="16"/>
               </w:rPr>
-              <w:lastRenderedPageBreak/>
               <w:t>General Skills:</w:t>
             </w:r>
           </w:p>
@@ -31430,6 +31349,14 @@
                 <w:szCs w:val="16"/>
               </w:rPr>
               <w:t>Spell Casting</w:t>
+            </w:r>
+            <w:r>
+              <w:rPr>
+                <w:rFonts w:ascii="Pericles" w:hAnsi="Pericles"/>
+                <w:sz w:val="16"/>
+                <w:szCs w:val="16"/>
+              </w:rPr>
+              <w:t xml:space="preserve"> (WIL/SPI/CHA)</w:t>
             </w:r>
           </w:p>
           <w:p>
@@ -31476,7 +31403,6 @@
                 <w:sz w:val="16"/>
                 <w:szCs w:val="16"/>
               </w:rPr>
-              <w:lastRenderedPageBreak/>
               <w:t>Magic:</w:t>
             </w:r>
           </w:p>
@@ -31565,7 +31491,6 @@
                 <w:sz w:val="16"/>
                 <w:szCs w:val="16"/>
               </w:rPr>
-              <w:lastRenderedPageBreak/>
               <w:t>Type IV, V, VI</w:t>
             </w:r>
           </w:p>
@@ -31590,7 +31515,6 @@
                 <w:sz w:val="16"/>
                 <w:szCs w:val="16"/>
               </w:rPr>
-              <w:lastRenderedPageBreak/>
               <w:t>Abilities:</w:t>
             </w:r>
           </w:p>
@@ -31614,28 +31538,6 @@
                 <w:szCs w:val="16"/>
               </w:rPr>
               <w:t>-2 hit points</w:t>
-            </w:r>
-          </w:p>
-          <w:p>
-            <w:pPr>
-              <w:pStyle w:val="ListParagraph"/>
-              <w:numPr>
-                <w:ilvl w:val="0"/>
-                <w:numId w:val="17"/>
-              </w:numPr>
-              <w:rPr>
-                <w:rFonts w:ascii="Pericles" w:hAnsi="Pericles"/>
-                <w:sz w:val="16"/>
-                <w:szCs w:val="16"/>
-              </w:rPr>
-            </w:pPr>
-            <w:r>
-              <w:rPr>
-                <w:rFonts w:ascii="Pericles" w:hAnsi="Pericles"/>
-                <w:sz w:val="16"/>
-                <w:szCs w:val="16"/>
-              </w:rPr>
-              <w:t>Magical Will</w:t>
             </w:r>
           </w:p>
           <w:p>
@@ -31684,7 +31586,6 @@
                 <w:sz w:val="16"/>
                 <w:szCs w:val="16"/>
               </w:rPr>
-              <w:lastRenderedPageBreak/>
               <w:t>Witch King Skill Trees</w:t>
             </w:r>
           </w:p>
@@ -32499,7 +32400,7 @@
                 <w:sz w:val="16"/>
                 <w:szCs w:val="16"/>
               </w:rPr>
-              <w:t>Magic Circle</w:t>
+              <w:t>Ferocious Spellcasting</w:t>
             </w:r>
           </w:p>
           <w:p>
@@ -32521,14 +32422,14 @@
                 <w:sz w:val="16"/>
                 <w:szCs w:val="16"/>
               </w:rPr>
-              <w:t>Magic Circle II</w:t>
-            </w:r>
-          </w:p>
-          <w:p>
-            <w:pPr>
-              <w:pStyle w:val="ListParagraph"/>
-              <w:numPr>
-                <w:ilvl w:val="0"/>
+              <w:t>Magical Will</w:t>
+            </w:r>
+          </w:p>
+          <w:p>
+            <w:pPr>
+              <w:pStyle w:val="ListParagraph"/>
+              <w:numPr>
+                <w:ilvl w:val="2"/>
                 <w:numId w:val="49"/>
               </w:numPr>
               <w:rPr>
@@ -32544,6 +32445,28 @@
                 <w:szCs w:val="16"/>
               </w:rPr>
               <w:t>Magical Will II</w:t>
+            </w:r>
+          </w:p>
+          <w:p>
+            <w:pPr>
+              <w:pStyle w:val="ListParagraph"/>
+              <w:numPr>
+                <w:ilvl w:val="0"/>
+                <w:numId w:val="49"/>
+              </w:numPr>
+              <w:rPr>
+                <w:rFonts w:ascii="Pericles" w:hAnsi="Pericles"/>
+                <w:sz w:val="16"/>
+                <w:szCs w:val="16"/>
+              </w:rPr>
+            </w:pPr>
+            <w:r>
+              <w:rPr>
+                <w:rFonts w:ascii="Pericles" w:hAnsi="Pericles"/>
+                <w:sz w:val="16"/>
+                <w:szCs w:val="16"/>
+              </w:rPr>
+              <w:t>Magic Circle</w:t>
             </w:r>
           </w:p>
           <w:p>
@@ -32565,7 +32488,7 @@
                 <w:sz w:val="16"/>
                 <w:szCs w:val="16"/>
               </w:rPr>
-              <w:t>Magical Will III</w:t>
+              <w:t>Magic Circle II</w:t>
             </w:r>
           </w:p>
           <w:p>
@@ -32613,6 +32536,16 @@
         </w:tc>
       </w:tr>
     </w:tbl>
+    <w:p>
+      <w:pPr>
+        <w:rPr>
+          <w:rFonts w:ascii="Pericles" w:hAnsi="Pericles"/>
+          <w:b/>
+          <w:sz w:val="24"/>
+          <w:szCs w:val="24"/>
+        </w:rPr>
+      </w:pPr>
+    </w:p>
     <w:p>
       <w:pPr>
         <w:rPr>
@@ -32631,8 +32564,8 @@
       </w:tblPr>
       <w:tblGrid>
         <w:gridCol w:w="1713"/>
-        <w:gridCol w:w="1891"/>
-        <w:gridCol w:w="1667"/>
+        <w:gridCol w:w="2190"/>
+        <w:gridCol w:w="1368"/>
         <w:gridCol w:w="4084"/>
       </w:tblGrid>
       <w:tr>
@@ -32855,7 +32788,6 @@
                 <w:sz w:val="16"/>
                 <w:szCs w:val="16"/>
               </w:rPr>
-              <w:lastRenderedPageBreak/>
               <w:t>Charisma</w:t>
             </w:r>
           </w:p>
@@ -32915,7 +32847,6 @@
                 <w:sz w:val="16"/>
                 <w:szCs w:val="16"/>
               </w:rPr>
-              <w:lastRenderedPageBreak/>
               <w:t>Combat Skills:</w:t>
             </w:r>
           </w:p>
@@ -33184,6 +33115,14 @@
                 <w:szCs w:val="16"/>
               </w:rPr>
               <w:t>Spell Casting</w:t>
+            </w:r>
+            <w:r>
+              <w:rPr>
+                <w:rFonts w:ascii="Pericles" w:hAnsi="Pericles"/>
+                <w:sz w:val="16"/>
+                <w:szCs w:val="16"/>
+              </w:rPr>
+              <w:t xml:space="preserve"> (INT/PER/CHA)</w:t>
             </w:r>
           </w:p>
           <w:p>
@@ -33253,7 +33192,6 @@
                 <w:sz w:val="16"/>
                 <w:szCs w:val="16"/>
               </w:rPr>
-              <w:lastRenderedPageBreak/>
               <w:t>Magic:</w:t>
             </w:r>
           </w:p>
@@ -33298,7 +33236,6 @@
                 <w:sz w:val="16"/>
                 <w:szCs w:val="16"/>
               </w:rPr>
-              <w:lastRenderedPageBreak/>
               <w:t>Create Gold</w:t>
             </w:r>
           </w:p>
@@ -33389,7 +33326,6 @@
                 <w:sz w:val="16"/>
                 <w:szCs w:val="16"/>
               </w:rPr>
-              <w:lastRenderedPageBreak/>
               <w:t>Abilities:</w:t>
             </w:r>
           </w:p>
@@ -33456,7 +33392,6 @@
                 <w:sz w:val="16"/>
                 <w:szCs w:val="16"/>
               </w:rPr>
-              <w:lastRenderedPageBreak/>
               <w:t>Wizard Vestments (choose one)</w:t>
             </w:r>
           </w:p>
@@ -33479,25 +33414,7 @@
                 <w:sz w:val="16"/>
                 <w:szCs w:val="16"/>
               </w:rPr>
-              <w:t xml:space="preserve">Hat (light, 0 </w:t>
-            </w:r>
-            <w:proofErr w:type="spellStart"/>
-            <w:r>
-              <w:rPr>
-                <w:rFonts w:ascii="Pericles" w:hAnsi="Pericles"/>
-                <w:sz w:val="16"/>
-                <w:szCs w:val="16"/>
-              </w:rPr>
-              <w:t>av</w:t>
-            </w:r>
-            <w:proofErr w:type="spellEnd"/>
-            <w:r>
-              <w:rPr>
-                <w:rFonts w:ascii="Pericles" w:hAnsi="Pericles"/>
-                <w:sz w:val="16"/>
-                <w:szCs w:val="16"/>
-              </w:rPr>
-              <w:t>, 1 blue up)</w:t>
+              <w:t>Hat (light, 0 av, 1 blue up)</w:t>
             </w:r>
           </w:p>
           <w:p>
@@ -33541,25 +33458,7 @@
                 <w:sz w:val="16"/>
                 <w:szCs w:val="16"/>
               </w:rPr>
-              <w:t xml:space="preserve">Robes (light, 1 </w:t>
-            </w:r>
-            <w:proofErr w:type="spellStart"/>
-            <w:r>
-              <w:rPr>
-                <w:rFonts w:ascii="Pericles" w:hAnsi="Pericles"/>
-                <w:sz w:val="16"/>
-                <w:szCs w:val="16"/>
-              </w:rPr>
-              <w:t>av</w:t>
-            </w:r>
-            <w:proofErr w:type="spellEnd"/>
-            <w:r>
-              <w:rPr>
-                <w:rFonts w:ascii="Pericles" w:hAnsi="Pericles"/>
-                <w:sz w:val="16"/>
-                <w:szCs w:val="16"/>
-              </w:rPr>
-              <w:t>)</w:t>
+              <w:t>Robes (light, 1 av)</w:t>
             </w:r>
           </w:p>
           <w:p>
@@ -33581,25 +33480,7 @@
                 <w:sz w:val="16"/>
                 <w:szCs w:val="16"/>
               </w:rPr>
-              <w:t xml:space="preserve">Staff (+1 </w:t>
-            </w:r>
-            <w:proofErr w:type="spellStart"/>
-            <w:r>
-              <w:rPr>
-                <w:rFonts w:ascii="Pericles" w:hAnsi="Pericles"/>
-                <w:sz w:val="16"/>
-                <w:szCs w:val="16"/>
-              </w:rPr>
-              <w:t>def</w:t>
-            </w:r>
-            <w:proofErr w:type="spellEnd"/>
-            <w:r>
-              <w:rPr>
-                <w:rFonts w:ascii="Pericles" w:hAnsi="Pericles"/>
-                <w:sz w:val="16"/>
-                <w:szCs w:val="16"/>
-              </w:rPr>
-              <w:t xml:space="preserve"> staff)</w:t>
+              <w:t>Staff (+1 def staff)</w:t>
             </w:r>
           </w:p>
         </w:tc>
@@ -33626,7 +33507,6 @@
                 <w:sz w:val="16"/>
                 <w:szCs w:val="16"/>
               </w:rPr>
-              <w:lastRenderedPageBreak/>
               <w:t>Wizard Skill Trees</w:t>
             </w:r>
           </w:p>
@@ -34030,16 +33910,6 @@
           </w:p>
           <w:p>
             <w:pPr>
-              <w:ind w:left="1080"/>
-              <w:rPr>
-                <w:rFonts w:ascii="Pericles" w:hAnsi="Pericles"/>
-                <w:sz w:val="16"/>
-                <w:szCs w:val="16"/>
-              </w:rPr>
-            </w:pPr>
-          </w:p>
-          <w:p>
-            <w:pPr>
               <w:pStyle w:val="ListParagraph"/>
               <w:numPr>
                 <w:ilvl w:val="0"/>
@@ -34340,6 +34210,7 @@
                 <w:sz w:val="16"/>
                 <w:szCs w:val="16"/>
               </w:rPr>
+              <w:lastRenderedPageBreak/>
               <w:t>Faerie Rings</w:t>
             </w:r>
           </w:p>
@@ -34495,10 +34366,10 @@
         <w:tblLook w:val="04A0" w:firstRow="1" w:lastRow="0" w:firstColumn="1" w:lastColumn="0" w:noHBand="0" w:noVBand="1"/>
       </w:tblPr>
       <w:tblGrid>
-        <w:gridCol w:w="1588"/>
-        <w:gridCol w:w="2061"/>
-        <w:gridCol w:w="1256"/>
-        <w:gridCol w:w="4450"/>
+        <w:gridCol w:w="1541"/>
+        <w:gridCol w:w="2408"/>
+        <w:gridCol w:w="1087"/>
+        <w:gridCol w:w="4319"/>
       </w:tblGrid>
       <w:tr>
         <w:tc>
@@ -34524,7 +34395,6 @@
                 <w:sz w:val="20"/>
                 <w:szCs w:val="20"/>
               </w:rPr>
-              <w:lastRenderedPageBreak/>
               <w:drawing>
                 <wp:anchor distT="0" distB="0" distL="114300" distR="114300" simplePos="0" relativeHeight="251678720" behindDoc="0" locked="0" layoutInCell="1" allowOverlap="1">
                   <wp:simplePos x="0" y="0"/>
@@ -34990,6 +34860,14 @@
               </w:rPr>
               <w:t>Spell Casting</w:t>
             </w:r>
+            <w:r>
+              <w:rPr>
+                <w:rFonts w:ascii="Pericles" w:hAnsi="Pericles"/>
+                <w:sz w:val="16"/>
+                <w:szCs w:val="16"/>
+              </w:rPr>
+              <w:t xml:space="preserve"> (DEX/PER/SPI)</w:t>
+            </w:r>
           </w:p>
           <w:p>
             <w:pPr>
@@ -35933,6 +35811,7 @@
                 <w:sz w:val="16"/>
                 <w:szCs w:val="16"/>
               </w:rPr>
+              <w:lastRenderedPageBreak/>
               <w:t>Additional Companion</w:t>
             </w:r>
           </w:p>
@@ -36140,7 +36019,6 @@
                 <w:sz w:val="16"/>
                 <w:szCs w:val="16"/>
               </w:rPr>
-              <w:lastRenderedPageBreak/>
               <w:t>Iron Grip</w:t>
             </w:r>
           </w:p>
@@ -36768,25 +36646,7 @@
                 <w:sz w:val="20"/>
                 <w:szCs w:val="20"/>
               </w:rPr>
-              <w:t xml:space="preserve"> (Generally speaking, you get the choice of a scouting pet, a </w:t>
-            </w:r>
-            <w:proofErr w:type="spellStart"/>
-            <w:r>
-              <w:rPr>
-                <w:rFonts w:ascii="Pericles" w:hAnsi="Pericles"/>
-                <w:sz w:val="20"/>
-                <w:szCs w:val="20"/>
-              </w:rPr>
-              <w:t>tanky</w:t>
-            </w:r>
-            <w:proofErr w:type="spellEnd"/>
-            <w:r>
-              <w:rPr>
-                <w:rFonts w:ascii="Pericles" w:hAnsi="Pericles"/>
-                <w:sz w:val="20"/>
-                <w:szCs w:val="20"/>
-              </w:rPr>
-              <w:t xml:space="preserve"> pet, or a combat pet?</w:t>
+              <w:t xml:space="preserve"> (Generally speaking, you get the choice of a scouting pet, a tanky pet, or a combat pet?</w:t>
             </w:r>
             <w:r>
               <w:rPr>
@@ -37010,6 +36870,7 @@
                 <w:sz w:val="20"/>
                 <w:szCs w:val="20"/>
               </w:rPr>
+              <w:lastRenderedPageBreak/>
               <w:t>Area Traps</w:t>
             </w:r>
           </w:p>
@@ -37194,7 +37055,6 @@
                 <w:sz w:val="20"/>
                 <w:szCs w:val="20"/>
               </w:rPr>
-              <w:lastRenderedPageBreak/>
               <w:t>Assassin</w:t>
             </w:r>
           </w:p>
@@ -37710,23 +37570,13 @@
                 <w:szCs w:val="20"/>
               </w:rPr>
             </w:pPr>
-            <w:proofErr w:type="spellStart"/>
-            <w:r>
-              <w:rPr>
-                <w:rFonts w:ascii="Pericles" w:hAnsi="Pericles"/>
-                <w:sz w:val="20"/>
-                <w:szCs w:val="20"/>
-              </w:rPr>
-              <w:t>Berzerkers</w:t>
-            </w:r>
-            <w:proofErr w:type="spellEnd"/>
-            <w:r>
-              <w:rPr>
-                <w:rFonts w:ascii="Pericles" w:hAnsi="Pericles"/>
-                <w:sz w:val="20"/>
-                <w:szCs w:val="20"/>
-              </w:rPr>
-              <w:t xml:space="preserve"> can take the cleave trait with ANY weapon</w:t>
+            <w:r>
+              <w:rPr>
+                <w:rFonts w:ascii="Pericles" w:hAnsi="Pericles"/>
+                <w:sz w:val="20"/>
+                <w:szCs w:val="20"/>
+              </w:rPr>
+              <w:t>Berzerkers can take the cleave trait with ANY weapon</w:t>
             </w:r>
           </w:p>
         </w:tc>
@@ -38245,6 +38095,7 @@
                 <w:sz w:val="20"/>
                 <w:szCs w:val="20"/>
               </w:rPr>
+              <w:lastRenderedPageBreak/>
               <w:t>Camp Master</w:t>
             </w:r>
           </w:p>
@@ -38432,7 +38283,6 @@
                 <w:sz w:val="20"/>
                 <w:szCs w:val="20"/>
               </w:rPr>
-              <w:lastRenderedPageBreak/>
               <w:t>Cautious Fighter (x)</w:t>
             </w:r>
           </w:p>
@@ -39348,6 +39198,7 @@
                 <w:sz w:val="20"/>
                 <w:szCs w:val="20"/>
               </w:rPr>
+              <w:lastRenderedPageBreak/>
               <w:t>Crusader</w:t>
             </w:r>
           </w:p>
@@ -39559,7 +39410,6 @@
                 <w:sz w:val="20"/>
                 <w:szCs w:val="20"/>
               </w:rPr>
-              <w:lastRenderedPageBreak/>
               <w:t>Dead Eye</w:t>
             </w:r>
           </w:p>
@@ -40495,6 +40345,7 @@
                 <w:sz w:val="20"/>
                 <w:szCs w:val="20"/>
               </w:rPr>
+              <w:lastRenderedPageBreak/>
               <w:t>Elusive</w:t>
             </w:r>
           </w:p>
@@ -40771,7 +40622,6 @@
                 <w:sz w:val="20"/>
                 <w:szCs w:val="20"/>
               </w:rPr>
-              <w:lastRenderedPageBreak/>
               <w:t>Familiar</w:t>
             </w:r>
           </w:p>
@@ -41551,6 +41401,7 @@
                 <w:sz w:val="20"/>
                 <w:szCs w:val="20"/>
               </w:rPr>
+              <w:lastRenderedPageBreak/>
               <w:t>Frozen Aura</w:t>
             </w:r>
           </w:p>
@@ -41738,7 +41589,6 @@
                 <w:sz w:val="20"/>
                 <w:szCs w:val="20"/>
               </w:rPr>
-              <w:lastRenderedPageBreak/>
               <w:t>By spending 2 ups (blue or grey) You may cast touch spells on targets while in Ghost Form</w:t>
             </w:r>
           </w:p>
@@ -41763,7 +41613,6 @@
                 <w:sz w:val="20"/>
                 <w:szCs w:val="20"/>
               </w:rPr>
-              <w:lastRenderedPageBreak/>
               <w:t>Goblin Tongue</w:t>
             </w:r>
           </w:p>
@@ -42678,6 +42527,7 @@
                 <w:sz w:val="20"/>
                 <w:szCs w:val="20"/>
               </w:rPr>
+              <w:lastRenderedPageBreak/>
               <w:t>You get an additional +1 AV when berzerk</w:t>
             </w:r>
           </w:p>
@@ -42702,6 +42552,7 @@
                 <w:sz w:val="20"/>
                 <w:szCs w:val="20"/>
               </w:rPr>
+              <w:lastRenderedPageBreak/>
               <w:t>Improved Charge</w:t>
             </w:r>
           </w:p>
@@ -42937,7 +42788,6 @@
                 <w:sz w:val="20"/>
                 <w:szCs w:val="20"/>
               </w:rPr>
-              <w:lastRenderedPageBreak/>
               <w:t>Improved Disarm</w:t>
             </w:r>
           </w:p>
@@ -43908,6 +43758,7 @@
                 <w:sz w:val="20"/>
                 <w:szCs w:val="20"/>
               </w:rPr>
+              <w:lastRenderedPageBreak/>
               <w:t>Knockdown (x)</w:t>
             </w:r>
           </w:p>
@@ -44246,7 +44097,6 @@
                 <w:sz w:val="20"/>
                 <w:szCs w:val="20"/>
               </w:rPr>
-              <w:lastRenderedPageBreak/>
               <w:t>Your touch spells also do +1 effect/die and have +2 save DL</w:t>
             </w:r>
           </w:p>
@@ -44271,7 +44121,6 @@
                 <w:sz w:val="20"/>
                 <w:szCs w:val="20"/>
               </w:rPr>
-              <w:lastRenderedPageBreak/>
               <w:t>Lightning Aura</w:t>
             </w:r>
           </w:p>
@@ -44564,28 +44413,6 @@
                 <w:sz w:val="20"/>
                 <w:szCs w:val="20"/>
               </w:rPr>
-              <w:t>Your spell casting skill potential is determined by WIL/SPI/CHA</w:t>
-            </w:r>
-          </w:p>
-          <w:p>
-            <w:pPr>
-              <w:pStyle w:val="ListParagraph"/>
-              <w:numPr>
-                <w:ilvl w:val="0"/>
-                <w:numId w:val="63"/>
-              </w:numPr>
-              <w:rPr>
-                <w:rFonts w:ascii="Pericles" w:hAnsi="Pericles"/>
-                <w:sz w:val="20"/>
-                <w:szCs w:val="20"/>
-              </w:rPr>
-            </w:pPr>
-            <w:r>
-              <w:rPr>
-                <w:rFonts w:ascii="Pericles" w:hAnsi="Pericles"/>
-                <w:sz w:val="20"/>
-                <w:szCs w:val="20"/>
-              </w:rPr>
               <w:t>You can substitute your WIL or CHA die for any damage die when casting a spell</w:t>
             </w:r>
           </w:p>
@@ -45092,6 +44919,7 @@
                 <w:sz w:val="20"/>
                 <w:szCs w:val="20"/>
               </w:rPr>
+              <w:lastRenderedPageBreak/>
               <w:t>Penitent Aura</w:t>
             </w:r>
           </w:p>
@@ -45168,25 +44996,7 @@
                 <w:sz w:val="20"/>
                 <w:szCs w:val="20"/>
               </w:rPr>
-              <w:t>When you take a hit, you spend one green or grey to go prone and play dead. Opponents must make a save (</w:t>
-            </w:r>
-            <w:proofErr w:type="spellStart"/>
-            <w:r>
-              <w:rPr>
-                <w:rFonts w:ascii="Pericles" w:hAnsi="Pericles"/>
-                <w:sz w:val="20"/>
-                <w:szCs w:val="20"/>
-              </w:rPr>
-              <w:t>int</w:t>
-            </w:r>
-            <w:proofErr w:type="spellEnd"/>
-            <w:r>
-              <w:rPr>
-                <w:rFonts w:ascii="Pericles" w:hAnsi="Pericles"/>
-                <w:sz w:val="20"/>
-                <w:szCs w:val="20"/>
-              </w:rPr>
-              <w:t>, per 20) to attack you when you are down. The round after you get up or attack, anyone can fight you as normal</w:t>
+              <w:t>When you take a hit, you spend one green or grey to go prone and play dead. Opponents must make a save (int, per 20) to attack you when you are down. The round after you get up or attack, anyone can fight you as normal</w:t>
             </w:r>
           </w:p>
         </w:tc>
@@ -45256,7 +45066,6 @@
                 <w:sz w:val="20"/>
                 <w:szCs w:val="20"/>
               </w:rPr>
-              <w:lastRenderedPageBreak/>
               <w:t>Poisoner</w:t>
             </w:r>
           </w:p>
@@ -46279,6 +46088,7 @@
                 <w:sz w:val="20"/>
                 <w:szCs w:val="20"/>
               </w:rPr>
+              <w:lastRenderedPageBreak/>
               <w:t>Seismic Shout</w:t>
             </w:r>
           </w:p>
@@ -46503,7 +46313,6 @@
                 <w:sz w:val="20"/>
                 <w:szCs w:val="20"/>
               </w:rPr>
-              <w:lastRenderedPageBreak/>
               <w:t>Smite</w:t>
             </w:r>
           </w:p>
@@ -47245,6 +47054,7 @@
                 <w:sz w:val="20"/>
                 <w:szCs w:val="20"/>
               </w:rPr>
+              <w:lastRenderedPageBreak/>
               <w:t>Take Initiative</w:t>
             </w:r>
           </w:p>
@@ -47313,43 +47123,7 @@
                 <w:sz w:val="20"/>
                 <w:szCs w:val="20"/>
               </w:rPr>
-              <w:t xml:space="preserve">You may spend a grey or green to force an opponent to attack you instead of an adjacent ally (players may save </w:t>
-            </w:r>
-            <w:proofErr w:type="spellStart"/>
-            <w:r>
-              <w:rPr>
-                <w:rFonts w:ascii="Pericles" w:hAnsi="Pericles"/>
-                <w:sz w:val="20"/>
-                <w:szCs w:val="20"/>
-              </w:rPr>
-              <w:t>int</w:t>
-            </w:r>
-            <w:proofErr w:type="spellEnd"/>
-            <w:r>
-              <w:rPr>
-                <w:rFonts w:ascii="Pericles" w:hAnsi="Pericles"/>
-                <w:sz w:val="20"/>
-                <w:szCs w:val="20"/>
-              </w:rPr>
-              <w:t xml:space="preserve">, </w:t>
-            </w:r>
-            <w:proofErr w:type="spellStart"/>
-            <w:r>
-              <w:rPr>
-                <w:rFonts w:ascii="Pericles" w:hAnsi="Pericles"/>
-                <w:sz w:val="20"/>
-                <w:szCs w:val="20"/>
-              </w:rPr>
-              <w:t>wil</w:t>
-            </w:r>
-            <w:proofErr w:type="spellEnd"/>
-            <w:r>
-              <w:rPr>
-                <w:rFonts w:ascii="Pericles" w:hAnsi="Pericles"/>
-                <w:sz w:val="20"/>
-                <w:szCs w:val="20"/>
-              </w:rPr>
-              <w:t xml:space="preserve"> 20)</w:t>
+              <w:t>You may spend a grey or green to force an opponent to attack you instead of an adjacent ally (players may save int, wil 20)</w:t>
             </w:r>
           </w:p>
         </w:tc>
@@ -47538,7 +47312,6 @@
                 <w:sz w:val="20"/>
                 <w:szCs w:val="20"/>
               </w:rPr>
-              <w:lastRenderedPageBreak/>
               <w:t>Tough SOB</w:t>
             </w:r>
           </w:p>
@@ -47837,25 +47610,7 @@
                 <w:sz w:val="20"/>
                 <w:szCs w:val="20"/>
               </w:rPr>
-              <w:t xml:space="preserve">You get +1 move and </w:t>
-            </w:r>
-            <w:proofErr w:type="spellStart"/>
-            <w:r>
-              <w:rPr>
-                <w:rFonts w:ascii="Pericles" w:hAnsi="Pericles"/>
-                <w:sz w:val="20"/>
-                <w:szCs w:val="20"/>
-              </w:rPr>
-              <w:t>Padfoot</w:t>
-            </w:r>
-            <w:proofErr w:type="spellEnd"/>
-            <w:r>
-              <w:rPr>
-                <w:rFonts w:ascii="Pericles" w:hAnsi="Pericles"/>
-                <w:sz w:val="20"/>
-                <w:szCs w:val="20"/>
-              </w:rPr>
-              <w:t xml:space="preserve"> while underground</w:t>
+              <w:t>You get +1 move and Padfoot while underground</w:t>
             </w:r>
           </w:p>
         </w:tc>
@@ -48441,6 +48196,7 @@
                 <w:sz w:val="20"/>
                 <w:szCs w:val="20"/>
               </w:rPr>
+              <w:lastRenderedPageBreak/>
               <w:t>Zone of Control</w:t>
             </w:r>
           </w:p>
@@ -48724,7 +48480,6 @@
                 <w:sz w:val="16"/>
                 <w:szCs w:val="16"/>
               </w:rPr>
-              <w:lastRenderedPageBreak/>
               <w:t>Dodge</w:t>
             </w:r>
           </w:p>
@@ -57076,15 +56831,6 @@
   </w:num>
   <w:num w:numId="71">
     <w:abstractNumId w:val="18"/>
-    <w:lvlOverride w:ilvl="0"/>
-    <w:lvlOverride w:ilvl="1"/>
-    <w:lvlOverride w:ilvl="2"/>
-    <w:lvlOverride w:ilvl="3"/>
-    <w:lvlOverride w:ilvl="4"/>
-    <w:lvlOverride w:ilvl="5"/>
-    <w:lvlOverride w:ilvl="6"/>
-    <w:lvlOverride w:ilvl="7"/>
-    <w:lvlOverride w:ilvl="8"/>
   </w:num>
   <w:numIdMacAtCleanup w:val="61"/>
 </w:numbering>
@@ -57878,7 +57624,7 @@
 </file>
 
 <file path=customXml/itemProps1.xml><?xml version="1.0" encoding="utf-8"?>
-<ds:datastoreItem xmlns:ds="http://schemas.openxmlformats.org/officeDocument/2006/customXml" ds:itemID="{B3DAF8D8-FBB2-4E67-999F-816CBB4C04A3}">
+<ds:datastoreItem xmlns:ds="http://schemas.openxmlformats.org/officeDocument/2006/customXml" ds:itemID="{980C46E7-8C2E-4725-A1F9-3C1A24E6A705}">
   <ds:schemaRefs>
     <ds:schemaRef ds:uri="http://schemas.openxmlformats.org/officeDocument/2006/bibliography"/>
   </ds:schemaRefs>

</xml_diff>

<commit_message>
Minor changes to classes, minor changes to skill attributes to reduce attribute duplication to prep for future rule changes.
</commit_message>
<xml_diff>
--- a/SwordSphere -- Character Creation.docx
+++ b/SwordSphere -- Character Creation.docx
@@ -588,25 +588,7 @@
           <w:sz w:val="20"/>
           <w:szCs w:val="20"/>
         </w:rPr>
-        <w:t xml:space="preserve"> are fierce raiders that have invaded Spheria periodically over </w:t>
-      </w:r>
-      <w:proofErr w:type="gramStart"/>
-      <w:r>
-        <w:rPr>
-          <w:rFonts w:ascii="Pericles" w:hAnsi="Pericles"/>
-          <w:sz w:val="20"/>
-          <w:szCs w:val="20"/>
-        </w:rPr>
-        <w:t>the</w:t>
-      </w:r>
-      <w:proofErr w:type="gramEnd"/>
-      <w:r>
-        <w:rPr>
-          <w:rFonts w:ascii="Pericles" w:hAnsi="Pericles"/>
-          <w:sz w:val="20"/>
-          <w:szCs w:val="20"/>
-        </w:rPr>
-        <w:t xml:space="preserve"> past several generations. They are warriors who favor speed and skill over brute strength.</w:t>
+        <w:t xml:space="preserve"> are fierce raiders that have invaded Spheria periodically over the past several generations. They are warriors who favor speed and skill over brute strength.</w:t>
       </w:r>
     </w:p>
     <w:p>
@@ -2787,6 +2769,32 @@
         </w:rPr>
         <w:t xml:space="preserve"> trait</w:t>
       </w:r>
+      <w:r>
+        <w:rPr>
+          <w:rFonts w:ascii="Pericles" w:hAnsi="Pericles"/>
+          <w:sz w:val="20"/>
+          <w:szCs w:val="20"/>
+        </w:rPr>
+        <w:t xml:space="preserve">, access to the </w:t>
+      </w:r>
+      <w:r>
+        <w:rPr>
+          <w:rFonts w:ascii="Pericles" w:hAnsi="Pericles"/>
+          <w:b/>
+          <w:i/>
+          <w:sz w:val="20"/>
+          <w:szCs w:val="20"/>
+        </w:rPr>
+        <w:t>Investigate</w:t>
+      </w:r>
+      <w:r>
+        <w:rPr>
+          <w:rFonts w:ascii="Pericles" w:hAnsi="Pericles"/>
+          <w:sz w:val="20"/>
+          <w:szCs w:val="20"/>
+        </w:rPr>
+        <w:t xml:space="preserve"> skill</w:t>
+      </w:r>
     </w:p>
     <w:p>
       <w:pPr>
@@ -2803,6 +2811,7 @@
           <w:sz w:val="20"/>
           <w:szCs w:val="20"/>
         </w:rPr>
+        <w:lastRenderedPageBreak/>
         <mc:AlternateContent>
           <mc:Choice Requires="wps">
             <w:drawing>
@@ -2887,7 +2896,6 @@
           <w:sz w:val="20"/>
           <w:szCs w:val="20"/>
         </w:rPr>
-        <w:lastRenderedPageBreak/>
         <w:drawing>
           <wp:anchor distT="0" distB="0" distL="114300" distR="114300" simplePos="0" relativeHeight="251642880" behindDoc="1" locked="0" layoutInCell="1" allowOverlap="1" wp14:anchorId="18A0D500" wp14:editId="6D18179F">
             <wp:simplePos x="0" y="0"/>
@@ -4567,6 +4575,7 @@
           <w:szCs w:val="20"/>
           <w:u w:val="single"/>
         </w:rPr>
+        <w:lastRenderedPageBreak/>
         <w:t>Sheriff</w:t>
       </w:r>
       <w:r>
@@ -4781,7 +4790,6 @@
           <w:sz w:val="20"/>
           <w:szCs w:val="20"/>
         </w:rPr>
-        <w:lastRenderedPageBreak/>
         <mc:AlternateContent>
           <mc:Choice Requires="wps">
             <w:drawing>
@@ -6533,7 +6541,16 @@
           <w:sz w:val="20"/>
           <w:szCs w:val="20"/>
         </w:rPr>
-        <w:t xml:space="preserve">wilderness from mankind’s depredations. The woodfolk sneak in the forest, keeping to themselves, until their precious woods are invaded. Then with unnatural skill and fury, they lay the trespassers low with arrows and magic. </w:t>
+        <w:t xml:space="preserve">wilderness from mankind’s depredations. The woodfolk sneak in the forest, keeping to themselves, until their </w:t>
+      </w:r>
+      <w:r>
+        <w:rPr>
+          <w:rFonts w:ascii="Pericles" w:hAnsi="Pericles"/>
+          <w:sz w:val="20"/>
+          <w:szCs w:val="20"/>
+        </w:rPr>
+        <w:lastRenderedPageBreak/>
+        <w:t xml:space="preserve">precious woods are invaded. Then with unnatural skill and fury, they lay the trespassers low with arrows and magic. </w:t>
       </w:r>
     </w:p>
     <w:p>
@@ -6551,7 +6568,6 @@
           <w:sz w:val="20"/>
           <w:szCs w:val="20"/>
         </w:rPr>
-        <w:lastRenderedPageBreak/>
         <w:t xml:space="preserve">Woodfolk characters can raise </w:t>
       </w:r>
       <w:r>
@@ -15682,6 +15698,28 @@
               </w:numPr>
               <w:rPr>
                 <w:rFonts w:ascii="Pericles" w:hAnsi="Pericles"/>
+                <w:sz w:val="16"/>
+                <w:szCs w:val="16"/>
+              </w:rPr>
+            </w:pPr>
+            <w:r>
+              <w:rPr>
+                <w:rFonts w:ascii="Pericles" w:hAnsi="Pericles"/>
+                <w:sz w:val="16"/>
+                <w:szCs w:val="16"/>
+              </w:rPr>
+              <w:t>Diplomat</w:t>
+            </w:r>
+          </w:p>
+          <w:p>
+            <w:pPr>
+              <w:pStyle w:val="ListParagraph"/>
+              <w:numPr>
+                <w:ilvl w:val="0"/>
+                <w:numId w:val="19"/>
+              </w:numPr>
+              <w:rPr>
+                <w:rFonts w:ascii="Pericles" w:hAnsi="Pericles"/>
                 <w:b/>
                 <w:sz w:val="16"/>
                 <w:szCs w:val="16"/>
@@ -15831,7 +15869,17 @@
                 <w:sz w:val="16"/>
                 <w:szCs w:val="16"/>
               </w:rPr>
-              <w:t>+1 hit point</w:t>
+              <w:t>+2</w:t>
+            </w:r>
+            <w:bookmarkStart w:id="0" w:name="_GoBack"/>
+            <w:bookmarkEnd w:id="0"/>
+            <w:r>
+              <w:rPr>
+                <w:rFonts w:ascii="Pericles" w:hAnsi="Pericles"/>
+                <w:sz w:val="16"/>
+                <w:szCs w:val="16"/>
+              </w:rPr>
+              <w:t xml:space="preserve"> hit point</w:t>
             </w:r>
           </w:p>
           <w:p>
@@ -15931,7 +15979,6 @@
                 <w:sz w:val="16"/>
                 <w:szCs w:val="16"/>
               </w:rPr>
-              <w:lastRenderedPageBreak/>
               <w:t>Leadership</w:t>
             </w:r>
           </w:p>
@@ -17155,7 +17202,6 @@
                 <w:sz w:val="16"/>
                 <w:szCs w:val="16"/>
               </w:rPr>
-              <w:lastRenderedPageBreak/>
               <w:t>Weight:</w:t>
             </w:r>
             <w:r>
@@ -17287,6 +17333,7 @@
                 <w:sz w:val="16"/>
                 <w:szCs w:val="16"/>
               </w:rPr>
+              <w:lastRenderedPageBreak/>
               <w:t>Climb</w:t>
             </w:r>
           </w:p>
@@ -17310,7 +17357,6 @@
                 <w:sz w:val="16"/>
                 <w:szCs w:val="16"/>
               </w:rPr>
-              <w:lastRenderedPageBreak/>
               <w:t>Enchanting</w:t>
             </w:r>
           </w:p>
@@ -17525,6 +17571,7 @@
                 <w:sz w:val="16"/>
                 <w:szCs w:val="16"/>
               </w:rPr>
+              <w:lastRenderedPageBreak/>
               <w:t>Type II, VII</w:t>
             </w:r>
             <w:r>
@@ -17557,6 +17604,7 @@
                 <w:sz w:val="16"/>
                 <w:szCs w:val="16"/>
               </w:rPr>
+              <w:lastRenderedPageBreak/>
               <w:t>Abilities:</w:t>
             </w:r>
           </w:p>
@@ -23789,8 +23837,6 @@
               </w:rPr>
               <w:t>Quick Color III</w:t>
             </w:r>
-            <w:bookmarkStart w:id="0" w:name="_GoBack"/>
-            <w:bookmarkEnd w:id="0"/>
           </w:p>
           <w:p>
             <w:pPr>
@@ -59617,7 +59663,7 @@
 </file>
 
 <file path=customXml/itemProps1.xml><?xml version="1.0" encoding="utf-8"?>
-<ds:datastoreItem xmlns:ds="http://schemas.openxmlformats.org/officeDocument/2006/customXml" ds:itemID="{4F86C470-B515-4EFE-BAA3-5B6061375ED2}">
+<ds:datastoreItem xmlns:ds="http://schemas.openxmlformats.org/officeDocument/2006/customXml" ds:itemID="{65E6DCD3-3689-483E-B34C-D594253F4A5A}">
   <ds:schemaRefs>
     <ds:schemaRef ds:uri="http://schemas.openxmlformats.org/officeDocument/2006/bibliography"/>
   </ds:schemaRefs>

</xml_diff>

<commit_message>
Small changes to character creation options
</commit_message>
<xml_diff>
--- a/SwordSphere -- Character Creation.docx
+++ b/SwordSphere -- Character Creation.docx
@@ -3066,7 +3066,42 @@
           <w:sz w:val="20"/>
           <w:szCs w:val="20"/>
         </w:rPr>
-        <w:t xml:space="preserve"> at the start of the game. They get access to the combat skills of </w:t>
+        <w:t xml:space="preserve"> at the start of the game. They get access to the combat skills of</w:t>
+      </w:r>
+      <w:r>
+        <w:rPr>
+          <w:rFonts w:ascii="Pericles" w:hAnsi="Pericles"/>
+          <w:sz w:val="20"/>
+          <w:szCs w:val="20"/>
+        </w:rPr>
+        <w:t xml:space="preserve"> </w:t>
+      </w:r>
+      <w:r>
+        <w:rPr>
+          <w:rFonts w:ascii="Pericles" w:hAnsi="Pericles"/>
+          <w:b/>
+          <w:i/>
+          <w:sz w:val="20"/>
+          <w:szCs w:val="20"/>
+          <w:u w:val="single"/>
+        </w:rPr>
+        <w:t>Brawling</w:t>
+      </w:r>
+      <w:r>
+        <w:rPr>
+          <w:rFonts w:ascii="Pericles" w:hAnsi="Pericles"/>
+          <w:sz w:val="20"/>
+          <w:szCs w:val="20"/>
+        </w:rPr>
+        <w:t>,</w:t>
+      </w:r>
+      <w:r>
+        <w:rPr>
+          <w:rFonts w:ascii="Pericles" w:hAnsi="Pericles"/>
+          <w:sz w:val="20"/>
+          <w:szCs w:val="20"/>
+        </w:rPr>
+        <w:t xml:space="preserve"> </w:t>
       </w:r>
       <w:r>
         <w:rPr>
@@ -3363,6 +3398,16 @@
           <w:szCs w:val="20"/>
         </w:rPr>
         <w:t>sneak</w:t>
+      </w:r>
+      <w:r>
+        <w:rPr>
+          <w:rFonts w:ascii="Pericles" w:hAnsi="Pericles"/>
+          <w:b/>
+          <w:i/>
+          <w:sz w:val="20"/>
+          <w:szCs w:val="20"/>
+        </w:rPr>
+        <w:t>, tactics</w:t>
       </w:r>
       <w:r>
         <w:rPr>
@@ -4367,7 +4412,64 @@
           <w:sz w:val="20"/>
           <w:szCs w:val="20"/>
         </w:rPr>
-        <w:t xml:space="preserve">Patrol characters can raise Strength, Perception and Intelligence at the start of the game. They get access to the combat skill </w:t>
+        <w:t xml:space="preserve">Patrol characters can raise </w:t>
+      </w:r>
+      <w:r>
+        <w:rPr>
+          <w:rFonts w:ascii="Pericles" w:hAnsi="Pericles"/>
+          <w:b/>
+          <w:i/>
+          <w:sz w:val="20"/>
+          <w:szCs w:val="20"/>
+          <w:u w:val="single"/>
+        </w:rPr>
+        <w:t>Strength</w:t>
+      </w:r>
+      <w:r>
+        <w:rPr>
+          <w:rFonts w:ascii="Pericles" w:hAnsi="Pericles"/>
+          <w:sz w:val="20"/>
+          <w:szCs w:val="20"/>
+        </w:rPr>
+        <w:t xml:space="preserve">, </w:t>
+      </w:r>
+      <w:r>
+        <w:rPr>
+          <w:rFonts w:ascii="Pericles" w:hAnsi="Pericles"/>
+          <w:b/>
+          <w:i/>
+          <w:sz w:val="20"/>
+          <w:szCs w:val="20"/>
+          <w:u w:val="single"/>
+        </w:rPr>
+        <w:t>Perception</w:t>
+      </w:r>
+      <w:r>
+        <w:rPr>
+          <w:rFonts w:ascii="Pericles" w:hAnsi="Pericles"/>
+          <w:sz w:val="20"/>
+          <w:szCs w:val="20"/>
+        </w:rPr>
+        <w:t xml:space="preserve"> and </w:t>
+      </w:r>
+      <w:r>
+        <w:rPr>
+          <w:rFonts w:ascii="Pericles" w:hAnsi="Pericles"/>
+          <w:b/>
+          <w:i/>
+          <w:sz w:val="20"/>
+          <w:szCs w:val="20"/>
+          <w:u w:val="single"/>
+        </w:rPr>
+        <w:t>Intelligence</w:t>
+      </w:r>
+      <w:r>
+        <w:rPr>
+          <w:rFonts w:ascii="Pericles" w:hAnsi="Pericles"/>
+          <w:sz w:val="20"/>
+          <w:szCs w:val="20"/>
+        </w:rPr>
+        <w:t xml:space="preserve"> at the start of the game. They get access to the combat skill </w:t>
       </w:r>
       <w:r>
         <w:rPr>
@@ -4429,6 +4531,7 @@
           <w:szCs w:val="20"/>
           <w:u w:val="single"/>
         </w:rPr>
+        <w:lastRenderedPageBreak/>
         <w:t>Bounty Hunter</w:t>
       </w:r>
       <w:r>
@@ -4471,7 +4574,15 @@
           <w:sz w:val="20"/>
           <w:szCs w:val="20"/>
         </w:rPr>
-        <w:t xml:space="preserve">, access to the </w:t>
+        <w:t>,</w:t>
+      </w:r>
+      <w:r>
+        <w:rPr>
+          <w:rFonts w:ascii="Pericles" w:hAnsi="Pericles"/>
+          <w:sz w:val="20"/>
+          <w:szCs w:val="20"/>
+        </w:rPr>
+        <w:t xml:space="preserve"> the </w:t>
       </w:r>
       <w:r>
         <w:rPr>
@@ -4481,15 +4592,15 @@
           <w:sz w:val="20"/>
           <w:szCs w:val="20"/>
         </w:rPr>
-        <w:t>Combat: Net</w:t>
-      </w:r>
-      <w:r>
-        <w:rPr>
-          <w:rFonts w:ascii="Pericles" w:hAnsi="Pericles"/>
-          <w:sz w:val="20"/>
-          <w:szCs w:val="20"/>
-        </w:rPr>
-        <w:t xml:space="preserve">, </w:t>
+        <w:t>Trapper</w:t>
+      </w:r>
+      <w:r>
+        <w:rPr>
+          <w:rFonts w:ascii="Pericles" w:hAnsi="Pericles"/>
+          <w:sz w:val="20"/>
+          <w:szCs w:val="20"/>
+        </w:rPr>
+        <w:t xml:space="preserve"> and </w:t>
       </w:r>
       <w:r>
         <w:rPr>
@@ -4499,15 +4610,23 @@
           <w:sz w:val="20"/>
           <w:szCs w:val="20"/>
         </w:rPr>
-        <w:t>Track</w:t>
-      </w:r>
-      <w:r>
-        <w:rPr>
-          <w:rFonts w:ascii="Pericles" w:hAnsi="Pericles"/>
-          <w:sz w:val="20"/>
-          <w:szCs w:val="20"/>
-        </w:rPr>
-        <w:t xml:space="preserve">, </w:t>
+        <w:t>Iron Grip</w:t>
+      </w:r>
+      <w:r>
+        <w:rPr>
+          <w:rFonts w:ascii="Pericles" w:hAnsi="Pericles"/>
+          <w:sz w:val="20"/>
+          <w:szCs w:val="20"/>
+        </w:rPr>
+        <w:t xml:space="preserve"> traits and</w:t>
+      </w:r>
+      <w:r>
+        <w:rPr>
+          <w:rFonts w:ascii="Pericles" w:hAnsi="Pericles"/>
+          <w:sz w:val="20"/>
+          <w:szCs w:val="20"/>
+        </w:rPr>
+        <w:t xml:space="preserve"> access to the </w:t>
       </w:r>
       <w:r>
         <w:rPr>
@@ -4517,15 +4636,41 @@
           <w:sz w:val="20"/>
           <w:szCs w:val="20"/>
         </w:rPr>
-        <w:t>Trapper</w:t>
-      </w:r>
-      <w:r>
-        <w:rPr>
-          <w:rFonts w:ascii="Pericles" w:hAnsi="Pericles"/>
-          <w:sz w:val="20"/>
-          <w:szCs w:val="20"/>
-        </w:rPr>
-        <w:t>, and</w:t>
+        <w:t>Combat; Brawling,</w:t>
+      </w:r>
+      <w:r>
+        <w:rPr>
+          <w:rFonts w:ascii="Pericles" w:hAnsi="Pericles"/>
+          <w:sz w:val="20"/>
+          <w:szCs w:val="20"/>
+        </w:rPr>
+        <w:t xml:space="preserve">, </w:t>
+      </w:r>
+      <w:r>
+        <w:rPr>
+          <w:rFonts w:ascii="Pericles" w:hAnsi="Pericles"/>
+          <w:b/>
+          <w:i/>
+          <w:sz w:val="20"/>
+          <w:szCs w:val="20"/>
+        </w:rPr>
+        <w:t>Track</w:t>
+      </w:r>
+      <w:r>
+        <w:rPr>
+          <w:rFonts w:ascii="Pericles" w:hAnsi="Pericles"/>
+          <w:sz w:val="20"/>
+          <w:szCs w:val="20"/>
+        </w:rPr>
+        <w:t>,</w:t>
+      </w:r>
+      <w:r>
+        <w:rPr>
+          <w:rFonts w:ascii="Pericles" w:hAnsi="Pericles"/>
+          <w:sz w:val="20"/>
+          <w:szCs w:val="20"/>
+        </w:rPr>
+        <w:t xml:space="preserve"> and</w:t>
       </w:r>
       <w:r>
         <w:rPr>
@@ -4575,7 +4720,6 @@
           <w:szCs w:val="20"/>
           <w:u w:val="single"/>
         </w:rPr>
-        <w:lastRenderedPageBreak/>
         <w:t>Sheriff</w:t>
       </w:r>
       <w:r>
@@ -4600,8 +4744,9 @@
           <w:sz w:val="20"/>
           <w:szCs w:val="20"/>
         </w:rPr>
-        <w:t xml:space="preserve"> access to the </w:t>
-      </w:r>
+        <w:t xml:space="preserve"> </w:t>
+      </w:r>
+      <w:bookmarkStart w:id="0" w:name="_GoBack"/>
       <w:r>
         <w:rPr>
           <w:rFonts w:ascii="Pericles" w:hAnsi="Pericles"/>
@@ -4610,15 +4755,24 @@
           <w:sz w:val="20"/>
           <w:szCs w:val="20"/>
         </w:rPr>
-        <w:t>Investigate</w:t>
-      </w:r>
-      <w:r>
-        <w:rPr>
-          <w:rFonts w:ascii="Pericles" w:hAnsi="Pericles"/>
-          <w:sz w:val="20"/>
-          <w:szCs w:val="20"/>
-        </w:rPr>
-        <w:t xml:space="preserve">, </w:t>
+        <w:t>+2 Hit Points</w:t>
+      </w:r>
+      <w:bookmarkEnd w:id="0"/>
+      <w:r>
+        <w:rPr>
+          <w:rFonts w:ascii="Pericles" w:hAnsi="Pericles"/>
+          <w:sz w:val="20"/>
+          <w:szCs w:val="20"/>
+        </w:rPr>
+        <w:t>, the</w:t>
+      </w:r>
+      <w:r>
+        <w:rPr>
+          <w:rFonts w:ascii="Pericles" w:hAnsi="Pericles"/>
+          <w:sz w:val="20"/>
+          <w:szCs w:val="20"/>
+        </w:rPr>
+        <w:t xml:space="preserve"> </w:t>
       </w:r>
       <w:r>
         <w:rPr>
@@ -4628,15 +4782,23 @@
           <w:sz w:val="20"/>
           <w:szCs w:val="20"/>
         </w:rPr>
-        <w:t>Navigate</w:t>
-      </w:r>
-      <w:r>
-        <w:rPr>
-          <w:rFonts w:ascii="Pericles" w:hAnsi="Pericles"/>
-          <w:sz w:val="20"/>
-          <w:szCs w:val="20"/>
-        </w:rPr>
-        <w:t xml:space="preserve"> and </w:t>
+        <w:t>Welcome Traveler</w:t>
+      </w:r>
+      <w:r>
+        <w:rPr>
+          <w:rFonts w:ascii="Pericles" w:hAnsi="Pericles"/>
+          <w:sz w:val="20"/>
+          <w:szCs w:val="20"/>
+        </w:rPr>
+        <w:t xml:space="preserve"> trait and </w:t>
+      </w:r>
+      <w:r>
+        <w:rPr>
+          <w:rFonts w:ascii="Pericles" w:hAnsi="Pericles"/>
+          <w:sz w:val="20"/>
+          <w:szCs w:val="20"/>
+        </w:rPr>
+        <w:t xml:space="preserve">access to the </w:t>
       </w:r>
       <w:r>
         <w:rPr>
@@ -4646,63 +4808,15 @@
           <w:sz w:val="20"/>
           <w:szCs w:val="20"/>
         </w:rPr>
-        <w:t>Track</w:t>
-      </w:r>
-      <w:r>
-        <w:rPr>
-          <w:rFonts w:ascii="Pericles" w:hAnsi="Pericles"/>
-          <w:sz w:val="20"/>
-          <w:szCs w:val="20"/>
-        </w:rPr>
-        <w:t xml:space="preserve"> skills</w:t>
-      </w:r>
-    </w:p>
-    <w:p>
-      <w:pPr>
-        <w:pStyle w:val="ListParagraph"/>
-        <w:numPr>
-          <w:ilvl w:val="0"/>
-          <w:numId w:val="6"/>
-        </w:numPr>
-        <w:rPr>
-          <w:rFonts w:ascii="Pericles" w:hAnsi="Pericles"/>
-          <w:sz w:val="20"/>
-          <w:szCs w:val="20"/>
-        </w:rPr>
-      </w:pPr>
-      <w:r>
-        <w:rPr>
-          <w:rFonts w:ascii="Pericles" w:hAnsi="Pericles"/>
-          <w:b/>
-          <w:sz w:val="20"/>
-          <w:szCs w:val="20"/>
-          <w:u w:val="single"/>
-        </w:rPr>
-        <w:t>Town Guard</w:t>
-      </w:r>
-      <w:r>
-        <w:rPr>
-          <w:rFonts w:ascii="Pericles" w:hAnsi="Pericles"/>
-          <w:sz w:val="20"/>
-          <w:szCs w:val="20"/>
-        </w:rPr>
-        <w:t xml:space="preserve"> </w:t>
-      </w:r>
-      <w:r>
-        <w:rPr>
-          <w:rFonts w:ascii="Arial" w:hAnsi="Arial" w:cs="Arial"/>
-          <w:sz w:val="20"/>
-          <w:szCs w:val="20"/>
-        </w:rPr>
-        <w:t>–</w:t>
-      </w:r>
-      <w:r>
-        <w:rPr>
-          <w:rFonts w:ascii="Pericles" w:hAnsi="Pericles"/>
-          <w:sz w:val="20"/>
-          <w:szCs w:val="20"/>
-        </w:rPr>
-        <w:t xml:space="preserve"> </w:t>
+        <w:t>Diplomacy</w:t>
+      </w:r>
+      <w:r>
+        <w:rPr>
+          <w:rFonts w:ascii="Pericles" w:hAnsi="Pericles"/>
+          <w:sz w:val="20"/>
+          <w:szCs w:val="20"/>
+        </w:rPr>
+        <w:t xml:space="preserve">, </w:t>
       </w:r>
       <w:r>
         <w:rPr>
@@ -4712,15 +4826,15 @@
           <w:sz w:val="20"/>
           <w:szCs w:val="20"/>
         </w:rPr>
-        <w:t>+2 hit points</w:t>
-      </w:r>
-      <w:r>
-        <w:rPr>
-          <w:rFonts w:ascii="Pericles" w:hAnsi="Pericles"/>
-          <w:sz w:val="20"/>
-          <w:szCs w:val="20"/>
-        </w:rPr>
-        <w:t xml:space="preserve">, the </w:t>
+        <w:t>Investigate</w:t>
+      </w:r>
+      <w:r>
+        <w:rPr>
+          <w:rFonts w:ascii="Pericles" w:hAnsi="Pericles"/>
+          <w:sz w:val="20"/>
+          <w:szCs w:val="20"/>
+        </w:rPr>
+        <w:t xml:space="preserve">, </w:t>
       </w:r>
       <w:r>
         <w:rPr>
@@ -4730,31 +4844,15 @@
           <w:sz w:val="20"/>
           <w:szCs w:val="20"/>
         </w:rPr>
-        <w:t>Tripper</w:t>
-      </w:r>
-      <w:r>
-        <w:rPr>
-          <w:rFonts w:ascii="Pericles" w:hAnsi="Pericles"/>
-          <w:sz w:val="20"/>
-          <w:szCs w:val="20"/>
-        </w:rPr>
-        <w:t xml:space="preserve"> trait, </w:t>
-      </w:r>
-      <w:r>
-        <w:rPr>
-          <w:rFonts w:ascii="Pericles" w:hAnsi="Pericles"/>
-          <w:sz w:val="20"/>
-          <w:szCs w:val="20"/>
-        </w:rPr>
-        <w:t>access to the</w:t>
-      </w:r>
-      <w:r>
-        <w:rPr>
-          <w:rFonts w:ascii="Pericles" w:hAnsi="Pericles"/>
-          <w:sz w:val="20"/>
-          <w:szCs w:val="20"/>
-        </w:rPr>
-        <w:t xml:space="preserve"> </w:t>
+        <w:t>Navigate</w:t>
+      </w:r>
+      <w:r>
+        <w:rPr>
+          <w:rFonts w:ascii="Pericles" w:hAnsi="Pericles"/>
+          <w:sz w:val="20"/>
+          <w:szCs w:val="20"/>
+        </w:rPr>
+        <w:t xml:space="preserve"> and </w:t>
       </w:r>
       <w:r>
         <w:rPr>
@@ -4764,15 +4862,15 @@
           <w:sz w:val="20"/>
           <w:szCs w:val="20"/>
         </w:rPr>
-        <w:t>Tactics</w:t>
-      </w:r>
-      <w:r>
-        <w:rPr>
-          <w:rFonts w:ascii="Pericles" w:hAnsi="Pericles"/>
-          <w:sz w:val="20"/>
-          <w:szCs w:val="20"/>
-        </w:rPr>
-        <w:t xml:space="preserve"> skill</w:t>
+        <w:t>Track</w:t>
+      </w:r>
+      <w:r>
+        <w:rPr>
+          <w:rFonts w:ascii="Pericles" w:hAnsi="Pericles"/>
+          <w:sz w:val="20"/>
+          <w:szCs w:val="20"/>
+        </w:rPr>
+        <w:t xml:space="preserve"> skills</w:t>
       </w:r>
     </w:p>
     <w:p>
@@ -6439,6 +6537,7 @@
           <w:sz w:val="20"/>
           <w:szCs w:val="20"/>
         </w:rPr>
+        <w:lastRenderedPageBreak/>
         <w:drawing>
           <wp:anchor distT="0" distB="0" distL="114300" distR="114300" simplePos="0" relativeHeight="251653120" behindDoc="1" locked="0" layoutInCell="1" allowOverlap="1">
             <wp:simplePos x="0" y="0"/>
@@ -6541,16 +6640,7 @@
           <w:sz w:val="20"/>
           <w:szCs w:val="20"/>
         </w:rPr>
-        <w:t xml:space="preserve">wilderness from mankind’s depredations. The woodfolk sneak in the forest, keeping to themselves, until their </w:t>
-      </w:r>
-      <w:r>
-        <w:rPr>
-          <w:rFonts w:ascii="Pericles" w:hAnsi="Pericles"/>
-          <w:sz w:val="20"/>
-          <w:szCs w:val="20"/>
-        </w:rPr>
-        <w:lastRenderedPageBreak/>
-        <w:t xml:space="preserve">precious woods are invaded. Then with unnatural skill and fury, they lay the trespassers low with arrows and magic. </w:t>
+        <w:t xml:space="preserve">wilderness from mankind’s depredations. The woodfolk sneak in the forest, keeping to themselves, until their precious woods are invaded. Then with unnatural skill and fury, they lay the trespassers low with arrows and magic. </w:t>
       </w:r>
     </w:p>
     <w:p>
@@ -8398,6 +8488,7 @@
           <w:sz w:val="20"/>
           <w:szCs w:val="20"/>
         </w:rPr>
+        <w:lastRenderedPageBreak/>
         <mc:AlternateContent>
           <mc:Choice Requires="wps">
             <w:drawing>
@@ -8504,7 +8595,6 @@
           <w:sz w:val="20"/>
           <w:szCs w:val="20"/>
         </w:rPr>
-        <w:lastRenderedPageBreak/>
         <w:drawing>
           <wp:anchor distT="0" distB="0" distL="114300" distR="114300" simplePos="0" relativeHeight="251660288" behindDoc="1" locked="0" layoutInCell="1" allowOverlap="1">
             <wp:simplePos x="0" y="0"/>
@@ -9607,6 +9697,7 @@
           <w:sz w:val="20"/>
           <w:szCs w:val="20"/>
         </w:rPr>
+        <w:lastRenderedPageBreak/>
         <w:t>Optionally, you can lower up to 2 of your stats by 2 points each, and gain a single point to apply elsewhere.</w:t>
       </w:r>
     </w:p>
@@ -10938,6 +11029,7 @@
                 <w:sz w:val="16"/>
                 <w:szCs w:val="16"/>
               </w:rPr>
+              <w:lastRenderedPageBreak/>
               <w:t>+2 hit points</w:t>
             </w:r>
           </w:p>
@@ -11114,7 +11206,6 @@
                 <w:sz w:val="16"/>
                 <w:szCs w:val="16"/>
               </w:rPr>
-              <w:lastRenderedPageBreak/>
               <w:t>Improved Press</w:t>
             </w:r>
           </w:p>
@@ -12635,6 +12726,7 @@
                 <w:sz w:val="16"/>
                 <w:szCs w:val="16"/>
               </w:rPr>
+              <w:lastRenderedPageBreak/>
               <w:t>Improved Sweep II</w:t>
             </w:r>
           </w:p>
@@ -12782,7 +12874,6 @@
                 <w:sz w:val="16"/>
                 <w:szCs w:val="16"/>
               </w:rPr>
-              <w:lastRenderedPageBreak/>
               <w:t>Iron Skin</w:t>
             </w:r>
           </w:p>
@@ -14373,7 +14464,6 @@
                 <w:sz w:val="16"/>
                 <w:szCs w:val="16"/>
               </w:rPr>
-              <w:lastRenderedPageBreak/>
               <w:t>Improved Disengage</w:t>
             </w:r>
           </w:p>
@@ -15529,6 +15619,7 @@
                 <w:sz w:val="16"/>
                 <w:szCs w:val="16"/>
               </w:rPr>
+              <w:lastRenderedPageBreak/>
               <w:t>Charisma</w:t>
             </w:r>
           </w:p>
@@ -15588,6 +15679,7 @@
                 <w:sz w:val="16"/>
                 <w:szCs w:val="16"/>
               </w:rPr>
+              <w:lastRenderedPageBreak/>
               <w:t>Combat Skills:</w:t>
             </w:r>
           </w:p>
@@ -15657,6 +15749,7 @@
                 <w:sz w:val="16"/>
                 <w:szCs w:val="16"/>
               </w:rPr>
+              <w:lastRenderedPageBreak/>
               <w:t>Spear &amp; Shield</w:t>
             </w:r>
           </w:p>
@@ -15801,6 +15894,7 @@
                 <w:sz w:val="16"/>
                 <w:szCs w:val="16"/>
               </w:rPr>
+              <w:lastRenderedPageBreak/>
               <w:t>Magic:</w:t>
             </w:r>
           </w:p>
@@ -15871,8 +15965,6 @@
               </w:rPr>
               <w:t>+2</w:t>
             </w:r>
-            <w:bookmarkStart w:id="0" w:name="_GoBack"/>
-            <w:bookmarkEnd w:id="0"/>
             <w:r>
               <w:rPr>
                 <w:rFonts w:ascii="Pericles" w:hAnsi="Pericles"/>
@@ -15923,6 +16015,7 @@
                 <w:sz w:val="16"/>
                 <w:szCs w:val="16"/>
               </w:rPr>
+              <w:lastRenderedPageBreak/>
               <w:t>Weapon Proficiency</w:t>
             </w:r>
           </w:p>
@@ -15950,6 +16043,7 @@
                 <w:sz w:val="16"/>
                 <w:szCs w:val="16"/>
               </w:rPr>
+              <w:lastRenderedPageBreak/>
               <w:t>Captain Skill Trees</w:t>
             </w:r>
           </w:p>
@@ -16995,6 +17089,7 @@
                 <w:sz w:val="20"/>
                 <w:szCs w:val="20"/>
               </w:rPr>
+              <w:lastRenderedPageBreak/>
               <w:drawing>
                 <wp:anchor distT="0" distB="0" distL="114300" distR="114300" simplePos="0" relativeHeight="251667456" behindDoc="0" locked="0" layoutInCell="1" allowOverlap="1">
                   <wp:simplePos x="0" y="0"/>
@@ -17234,7 +17329,6 @@
                 <w:sz w:val="16"/>
                 <w:szCs w:val="16"/>
               </w:rPr>
-              <w:lastRenderedPageBreak/>
               <w:t>Combat Skills:</w:t>
             </w:r>
           </w:p>
@@ -17333,7 +17427,6 @@
                 <w:sz w:val="16"/>
                 <w:szCs w:val="16"/>
               </w:rPr>
-              <w:lastRenderedPageBreak/>
               <w:t>Climb</w:t>
             </w:r>
           </w:p>
@@ -17504,7 +17597,6 @@
                 <w:sz w:val="16"/>
                 <w:szCs w:val="16"/>
               </w:rPr>
-              <w:lastRenderedPageBreak/>
               <w:t>Magic:</w:t>
             </w:r>
           </w:p>
@@ -17571,7 +17663,6 @@
                 <w:sz w:val="16"/>
                 <w:szCs w:val="16"/>
               </w:rPr>
-              <w:lastRenderedPageBreak/>
               <w:t>Type II, VII</w:t>
             </w:r>
             <w:r>
@@ -17604,7 +17695,6 @@
                 <w:sz w:val="16"/>
                 <w:szCs w:val="16"/>
               </w:rPr>
-              <w:lastRenderedPageBreak/>
               <w:t>Abilities:</w:t>
             </w:r>
           </w:p>
@@ -18527,6 +18617,7 @@
                 <w:sz w:val="16"/>
                 <w:szCs w:val="16"/>
               </w:rPr>
+              <w:lastRenderedPageBreak/>
               <w:t>Magic Circle</w:t>
             </w:r>
           </w:p>
@@ -18793,7 +18884,6 @@
                 <w:sz w:val="20"/>
                 <w:szCs w:val="20"/>
               </w:rPr>
-              <w:lastRenderedPageBreak/>
               <w:drawing>
                 <wp:anchor distT="0" distB="0" distL="114300" distR="114300" simplePos="0" relativeHeight="251668480" behindDoc="0" locked="0" layoutInCell="1" allowOverlap="1">
                   <wp:simplePos x="0" y="0"/>
@@ -20193,6 +20283,7 @@
                 <w:sz w:val="16"/>
                 <w:szCs w:val="16"/>
               </w:rPr>
+              <w:lastRenderedPageBreak/>
               <w:t>Troll Ki</w:t>
             </w:r>
             <w:r>
@@ -20478,7 +20569,6 @@
                 <w:sz w:val="16"/>
                 <w:szCs w:val="16"/>
               </w:rPr>
-              <w:lastRenderedPageBreak/>
               <w:t>Igniting Blow (2)</w:t>
             </w:r>
           </w:p>
@@ -21779,6 +21869,7 @@
                 <w:sz w:val="16"/>
                 <w:szCs w:val="16"/>
               </w:rPr>
+              <w:lastRenderedPageBreak/>
               <w:t xml:space="preserve">Assassin </w:t>
             </w:r>
           </w:p>
@@ -22108,7 +22199,6 @@
                 <w:sz w:val="16"/>
                 <w:szCs w:val="16"/>
               </w:rPr>
-              <w:lastRenderedPageBreak/>
               <w:t>Piercer (1)</w:t>
             </w:r>
           </w:p>
@@ -23444,6 +23534,7 @@
                 <w:sz w:val="16"/>
                 <w:szCs w:val="16"/>
               </w:rPr>
+              <w:lastRenderedPageBreak/>
               <w:t>Elusive</w:t>
             </w:r>
           </w:p>
@@ -23702,7 +23793,6 @@
                 <w:sz w:val="16"/>
                 <w:szCs w:val="16"/>
               </w:rPr>
-              <w:lastRenderedPageBreak/>
               <w:t>Aura Thief</w:t>
             </w:r>
           </w:p>
@@ -25062,6 +25152,7 @@
                 <w:sz w:val="16"/>
                 <w:szCs w:val="16"/>
               </w:rPr>
+              <w:lastRenderedPageBreak/>
               <w:t>Healing Spirits*</w:t>
             </w:r>
           </w:p>
@@ -25307,7 +25398,6 @@
                 <w:sz w:val="16"/>
                 <w:szCs w:val="16"/>
               </w:rPr>
-              <w:lastRenderedPageBreak/>
               <w:t>Smite</w:t>
             </w:r>
           </w:p>
@@ -26537,6 +26627,7 @@
                 <w:sz w:val="16"/>
                 <w:szCs w:val="16"/>
               </w:rPr>
+              <w:lastRenderedPageBreak/>
               <w:t>Tortoise</w:t>
             </w:r>
           </w:p>
@@ -26773,7 +26864,6 @@
                 <w:sz w:val="16"/>
                 <w:szCs w:val="16"/>
               </w:rPr>
-              <w:lastRenderedPageBreak/>
               <w:t>Lightning Aura*</w:t>
             </w:r>
           </w:p>
@@ -27598,6 +27688,29 @@
           </w:p>
           <w:p>
             <w:pPr>
+              <w:pStyle w:val="ListParagraph"/>
+              <w:numPr>
+                <w:ilvl w:val="0"/>
+                <w:numId w:val="16"/>
+              </w:numPr>
+              <w:rPr>
+                <w:rFonts w:ascii="Pericles" w:hAnsi="Pericles"/>
+                <w:b/>
+                <w:sz w:val="16"/>
+                <w:szCs w:val="16"/>
+              </w:rPr>
+            </w:pPr>
+            <w:r>
+              <w:rPr>
+                <w:rFonts w:ascii="Pericles" w:hAnsi="Pericles"/>
+                <w:sz w:val="16"/>
+                <w:szCs w:val="16"/>
+              </w:rPr>
+              <w:t>Thrown</w:t>
+            </w:r>
+          </w:p>
+          <w:p>
+            <w:pPr>
               <w:rPr>
                 <w:rFonts w:ascii="Pericles" w:hAnsi="Pericles"/>
                 <w:b/>
@@ -27806,6 +27919,28 @@
                 <w:sz w:val="16"/>
                 <w:szCs w:val="16"/>
               </w:rPr>
+              <w:t>+1 Move</w:t>
+            </w:r>
+          </w:p>
+          <w:p>
+            <w:pPr>
+              <w:pStyle w:val="ListParagraph"/>
+              <w:numPr>
+                <w:ilvl w:val="0"/>
+                <w:numId w:val="17"/>
+              </w:numPr>
+              <w:rPr>
+                <w:rFonts w:ascii="Pericles" w:hAnsi="Pericles"/>
+                <w:sz w:val="16"/>
+                <w:szCs w:val="16"/>
+              </w:rPr>
+            </w:pPr>
+            <w:r>
+              <w:rPr>
+                <w:rFonts w:ascii="Pericles" w:hAnsi="Pericles"/>
+                <w:sz w:val="16"/>
+                <w:szCs w:val="16"/>
+              </w:rPr>
               <w:t>+2 initiative</w:t>
             </w:r>
           </w:p>
@@ -27829,6 +27964,28 @@
                 <w:szCs w:val="16"/>
               </w:rPr>
               <w:t>Fast (1)</w:t>
+            </w:r>
+          </w:p>
+          <w:p>
+            <w:pPr>
+              <w:pStyle w:val="ListParagraph"/>
+              <w:numPr>
+                <w:ilvl w:val="0"/>
+                <w:numId w:val="17"/>
+              </w:numPr>
+              <w:rPr>
+                <w:rFonts w:ascii="Pericles" w:hAnsi="Pericles"/>
+                <w:sz w:val="16"/>
+                <w:szCs w:val="16"/>
+              </w:rPr>
+            </w:pPr>
+            <w:r>
+              <w:rPr>
+                <w:rFonts w:ascii="Pericles" w:hAnsi="Pericles"/>
+                <w:sz w:val="16"/>
+                <w:szCs w:val="16"/>
+              </w:rPr>
+              <w:t>Piercer(1)</w:t>
             </w:r>
           </w:p>
         </w:tc>
@@ -28068,6 +28225,7 @@
                 <w:sz w:val="16"/>
                 <w:szCs w:val="16"/>
               </w:rPr>
+              <w:lastRenderedPageBreak/>
               <w:t>Improved Disarm</w:t>
             </w:r>
           </w:p>
@@ -28206,7 +28364,23 @@
                 <w:sz w:val="16"/>
                 <w:szCs w:val="16"/>
               </w:rPr>
-              <w:t>Piercer (1)</w:t>
+              <w:t>Piercer (</w:t>
+            </w:r>
+            <w:r>
+              <w:rPr>
+                <w:rFonts w:ascii="Pericles" w:hAnsi="Pericles"/>
+                <w:sz w:val="16"/>
+                <w:szCs w:val="16"/>
+              </w:rPr>
+              <w:t>2</w:t>
+            </w:r>
+            <w:r>
+              <w:rPr>
+                <w:rFonts w:ascii="Pericles" w:hAnsi="Pericles"/>
+                <w:sz w:val="16"/>
+                <w:szCs w:val="16"/>
+              </w:rPr>
+              <w:t>)</w:t>
             </w:r>
           </w:p>
           <w:p>
@@ -28229,7 +28403,23 @@
                 <w:sz w:val="16"/>
                 <w:szCs w:val="16"/>
               </w:rPr>
-              <w:t>Piercer (2)</w:t>
+              <w:t>Piercer (</w:t>
+            </w:r>
+            <w:r>
+              <w:rPr>
+                <w:rFonts w:ascii="Pericles" w:hAnsi="Pericles"/>
+                <w:sz w:val="16"/>
+                <w:szCs w:val="16"/>
+              </w:rPr>
+              <w:t>3</w:t>
+            </w:r>
+            <w:r>
+              <w:rPr>
+                <w:rFonts w:ascii="Pericles" w:hAnsi="Pericles"/>
+                <w:sz w:val="16"/>
+                <w:szCs w:val="16"/>
+              </w:rPr>
+              <w:t>)</w:t>
             </w:r>
           </w:p>
           <w:p>
@@ -28343,7 +28533,6 @@
                 <w:sz w:val="16"/>
                 <w:szCs w:val="16"/>
               </w:rPr>
-              <w:lastRenderedPageBreak/>
               <w:t>Mobility (2)</w:t>
             </w:r>
           </w:p>
@@ -28931,8 +29120,8 @@
       <w:tblGrid>
         <w:gridCol w:w="1549"/>
         <w:gridCol w:w="2327"/>
-        <w:gridCol w:w="1007"/>
-        <w:gridCol w:w="4472"/>
+        <w:gridCol w:w="1249"/>
+        <w:gridCol w:w="4230"/>
       </w:tblGrid>
       <w:tr>
         <w:tc>
@@ -29386,7 +29575,7 @@
         </w:tc>
         <w:tc>
           <w:tcPr>
-            <w:tcW w:w="0" w:type="auto"/>
+            <w:tcW w:w="1249" w:type="dxa"/>
           </w:tcPr>
           <w:p>
             <w:pPr>
@@ -29454,7 +29643,7 @@
         </w:tc>
         <w:tc>
           <w:tcPr>
-            <w:tcW w:w="4472" w:type="dxa"/>
+            <w:tcW w:w="4230" w:type="dxa"/>
           </w:tcPr>
           <w:p>
             <w:pPr>
@@ -29638,6 +29827,7 @@
                 <w:sz w:val="16"/>
                 <w:szCs w:val="16"/>
               </w:rPr>
+              <w:lastRenderedPageBreak/>
               <w:t>Conversion</w:t>
             </w:r>
           </w:p>
@@ -29911,7 +30101,6 @@
                 <w:sz w:val="16"/>
                 <w:szCs w:val="16"/>
               </w:rPr>
-              <w:lastRenderedPageBreak/>
               <w:t>Bearer</w:t>
             </w:r>
           </w:p>
@@ -31210,6 +31399,7 @@
                 <w:sz w:val="16"/>
                 <w:szCs w:val="16"/>
               </w:rPr>
+              <w:lastRenderedPageBreak/>
               <w:t xml:space="preserve">Cauldron Bubble (familiar &amp; </w:t>
             </w:r>
             <w:r>
@@ -31507,7 +31697,6 @@
                 <w:sz w:val="16"/>
                 <w:szCs w:val="16"/>
               </w:rPr>
-              <w:lastRenderedPageBreak/>
               <w:t>Magic Circle II</w:t>
             </w:r>
           </w:p>
@@ -33010,7 +33199,6 @@
                 <w:sz w:val="16"/>
                 <w:szCs w:val="16"/>
               </w:rPr>
-              <w:lastRenderedPageBreak/>
               <w:t>Ghost Form II</w:t>
             </w:r>
           </w:p>
@@ -34107,6 +34295,7 @@
                 <w:sz w:val="16"/>
                 <w:szCs w:val="16"/>
               </w:rPr>
+              <w:lastRenderedPageBreak/>
               <w:t>Wilderness Lore</w:t>
             </w:r>
           </w:p>
@@ -34131,6 +34320,7 @@
                 <w:sz w:val="16"/>
                 <w:szCs w:val="16"/>
               </w:rPr>
+              <w:lastRenderedPageBreak/>
               <w:t>Magic:</w:t>
             </w:r>
           </w:p>
@@ -34727,7 +34917,6 @@
                 <w:sz w:val="16"/>
                 <w:szCs w:val="16"/>
               </w:rPr>
-              <w:lastRenderedPageBreak/>
               <w:t>Quick Color II</w:t>
             </w:r>
           </w:p>
@@ -35871,6 +36060,7 @@
                 <w:sz w:val="16"/>
                 <w:szCs w:val="16"/>
               </w:rPr>
+              <w:lastRenderedPageBreak/>
               <w:t>Climb</w:t>
             </w:r>
           </w:p>
@@ -36064,6 +36254,7 @@
                 <w:sz w:val="16"/>
                 <w:szCs w:val="16"/>
               </w:rPr>
+              <w:lastRenderedPageBreak/>
               <w:t>Magic:</w:t>
             </w:r>
           </w:p>
@@ -36294,7 +36485,6 @@
                 <w:sz w:val="16"/>
                 <w:szCs w:val="16"/>
               </w:rPr>
-              <w:lastRenderedPageBreak/>
               <w:t>Dodge(1)</w:t>
             </w:r>
           </w:p>
@@ -37312,6 +37502,7 @@
                 <w:sz w:val="20"/>
                 <w:szCs w:val="20"/>
               </w:rPr>
+              <w:lastRenderedPageBreak/>
               <w:t>Accurate Fighter</w:t>
             </w:r>
           </w:p>
@@ -37464,7 +37655,6 @@
                 <w:sz w:val="20"/>
                 <w:szCs w:val="20"/>
               </w:rPr>
-              <w:lastRenderedPageBreak/>
               <w:t>Ambusher</w:t>
             </w:r>
           </w:p>
@@ -38335,6 +38525,7 @@
                 <w:sz w:val="20"/>
                 <w:szCs w:val="20"/>
               </w:rPr>
+              <w:lastRenderedPageBreak/>
               <w:t>Avoid Death Blow (x)</w:t>
             </w:r>
           </w:p>
@@ -38486,7 +38677,6 @@
                 <w:sz w:val="20"/>
                 <w:szCs w:val="20"/>
               </w:rPr>
-              <w:lastRenderedPageBreak/>
               <w:t>Bearer</w:t>
             </w:r>
           </w:p>
@@ -39646,6 +39836,7 @@
                 <w:sz w:val="20"/>
                 <w:szCs w:val="20"/>
               </w:rPr>
+              <w:lastRenderedPageBreak/>
               <w:t>Cleave</w:t>
             </w:r>
           </w:p>
@@ -39765,7 +39956,6 @@
                 <w:sz w:val="20"/>
                 <w:szCs w:val="20"/>
               </w:rPr>
-              <w:lastRenderedPageBreak/>
               <w:t>Close The Gap</w:t>
             </w:r>
           </w:p>
@@ -40726,6 +40916,7 @@
                 <w:sz w:val="20"/>
                 <w:szCs w:val="20"/>
               </w:rPr>
+              <w:lastRenderedPageBreak/>
               <w:t>Death Aura</w:t>
             </w:r>
           </w:p>
@@ -40818,7 +41009,6 @@
                 <w:sz w:val="20"/>
                 <w:szCs w:val="20"/>
               </w:rPr>
-              <w:lastRenderedPageBreak/>
               <w:t>Decapitator</w:t>
             </w:r>
           </w:p>
@@ -41968,6 +42158,7 @@
                 <w:sz w:val="20"/>
                 <w:szCs w:val="20"/>
               </w:rPr>
+              <w:lastRenderedPageBreak/>
               <w:t>Your familiar may cast spells on its own, using your spell list, spell casting skill and color. Spells cast by your familiar are DL+4</w:t>
             </w:r>
           </w:p>
@@ -41992,6 +42183,7 @@
                 <w:sz w:val="20"/>
                 <w:szCs w:val="20"/>
               </w:rPr>
+              <w:lastRenderedPageBreak/>
               <w:t>Familiar’s Curse</w:t>
             </w:r>
           </w:p>
@@ -42038,7 +42230,6 @@
                 <w:sz w:val="20"/>
                 <w:szCs w:val="20"/>
               </w:rPr>
-              <w:lastRenderedPageBreak/>
               <w:t>Familiar Defense</w:t>
             </w:r>
           </w:p>
@@ -42927,6 +43118,7 @@
                 <w:sz w:val="20"/>
                 <w:szCs w:val="20"/>
               </w:rPr>
+              <w:lastRenderedPageBreak/>
               <w:t>Goblin Tongue</w:t>
             </w:r>
           </w:p>
@@ -43078,7 +43270,6 @@
                 <w:sz w:val="20"/>
                 <w:szCs w:val="20"/>
               </w:rPr>
-              <w:lastRenderedPageBreak/>
               <w:t>Greedy</w:t>
             </w:r>
           </w:p>
@@ -44150,6 +44341,7 @@
                 <w:sz w:val="20"/>
                 <w:szCs w:val="20"/>
               </w:rPr>
+              <w:lastRenderedPageBreak/>
               <w:t>When you disarm, you are only -2 to hit and get +4 to the attribute test</w:t>
             </w:r>
           </w:p>
@@ -44174,6 +44366,7 @@
                 <w:sz w:val="20"/>
                 <w:szCs w:val="20"/>
               </w:rPr>
+              <w:lastRenderedPageBreak/>
               <w:t>Improved Disengage</w:t>
             </w:r>
           </w:p>
@@ -44278,7 +44471,6 @@
                 <w:sz w:val="20"/>
                 <w:szCs w:val="20"/>
               </w:rPr>
-              <w:lastRenderedPageBreak/>
               <w:t>Improved Give Ground</w:t>
             </w:r>
           </w:p>
@@ -45434,6 +45626,7 @@
                 <w:sz w:val="20"/>
                 <w:szCs w:val="20"/>
               </w:rPr>
+              <w:lastRenderedPageBreak/>
               <w:t>Lightning Aura</w:t>
             </w:r>
           </w:p>
@@ -45566,16 +45759,7 @@
                 <w:sz w:val="20"/>
                 <w:szCs w:val="20"/>
               </w:rPr>
-              <w:t xml:space="preserve"> within a </w:t>
-            </w:r>
-            <w:r>
-              <w:rPr>
-                <w:rFonts w:ascii="Pericles" w:hAnsi="Pericles"/>
-                <w:sz w:val="20"/>
-                <w:szCs w:val="20"/>
-              </w:rPr>
-              <w:lastRenderedPageBreak/>
-              <w:t>-1 to hit and -1 damage, while you, and all natural beasts, get a +1 to hit and damage</w:t>
+              <w:t xml:space="preserve"> within a -1 to hit and -1 damage, while you, and all natural beasts, get a +1 to hit and damage</w:t>
             </w:r>
           </w:p>
         </w:tc>
@@ -45599,7 +45783,6 @@
                 <w:sz w:val="20"/>
                 <w:szCs w:val="20"/>
               </w:rPr>
-              <w:lastRenderedPageBreak/>
               <w:t>Lucky SOB</w:t>
             </w:r>
           </w:p>
@@ -46470,6 +46653,7 @@
                 <w:sz w:val="20"/>
                 <w:szCs w:val="20"/>
               </w:rPr>
+              <w:lastRenderedPageBreak/>
               <w:t>Poison Resistance</w:t>
             </w:r>
           </w:p>
@@ -46635,7 +46819,6 @@
                 <w:sz w:val="20"/>
                 <w:szCs w:val="20"/>
               </w:rPr>
-              <w:lastRenderedPageBreak/>
               <w:t>Prayer Mastery</w:t>
             </w:r>
           </w:p>
@@ -47713,7 +47896,16 @@
                 <w:sz w:val="20"/>
                 <w:szCs w:val="20"/>
               </w:rPr>
-              <w:t xml:space="preserve"> while standing in a zone of color magic, the berserker makes an opposed WIL roll against the mage who dropped that color. If he succeeds, the color is destroyed. (Additional red ups may be spent to increase the barbarian’s roll)</w:t>
+              <w:t xml:space="preserve"> while standing in a zone of color magic, the berserker makes an opposed WIL roll against the mage </w:t>
+            </w:r>
+            <w:r>
+              <w:rPr>
+                <w:rFonts w:ascii="Pericles" w:hAnsi="Pericles"/>
+                <w:sz w:val="20"/>
+                <w:szCs w:val="20"/>
+              </w:rPr>
+              <w:lastRenderedPageBreak/>
+              <w:t>who dropped that color. If he succeeds, the color is destroyed. (Additional red ups may be spent to increase the barbarian’s roll)</w:t>
             </w:r>
           </w:p>
         </w:tc>
@@ -47737,6 +47929,7 @@
                 <w:sz w:val="20"/>
                 <w:szCs w:val="20"/>
               </w:rPr>
+              <w:lastRenderedPageBreak/>
               <w:t>Second Wind</w:t>
             </w:r>
           </w:p>
@@ -47875,7 +48068,6 @@
                 <w:sz w:val="20"/>
                 <w:szCs w:val="20"/>
               </w:rPr>
-              <w:lastRenderedPageBreak/>
               <w:t>The save becomes DL 20 and the shout does 2d6 penetrating damage</w:t>
             </w:r>
           </w:p>
@@ -47900,7 +48092,6 @@
                 <w:sz w:val="20"/>
                 <w:szCs w:val="20"/>
               </w:rPr>
-              <w:lastRenderedPageBreak/>
               <w:t>Septic Wounds</w:t>
             </w:r>
           </w:p>
@@ -48666,6 +48857,7 @@
                 <w:sz w:val="20"/>
                 <w:szCs w:val="20"/>
               </w:rPr>
+              <w:lastRenderedPageBreak/>
               <w:t>Stunning Blow (x)</w:t>
             </w:r>
           </w:p>
@@ -48831,7 +49023,6 @@
                 <w:sz w:val="20"/>
                 <w:szCs w:val="20"/>
               </w:rPr>
-              <w:lastRenderedPageBreak/>
               <w:t>Tactical Genius</w:t>
             </w:r>
           </w:p>
@@ -49781,6 +49972,7 @@
                 <w:sz w:val="20"/>
                 <w:szCs w:val="20"/>
               </w:rPr>
+              <w:lastRenderedPageBreak/>
               <w:t>Vanguard aura</w:t>
             </w:r>
           </w:p>
@@ -50027,7 +50219,6 @@
                 <w:sz w:val="20"/>
                 <w:szCs w:val="20"/>
               </w:rPr>
-              <w:lastRenderedPageBreak/>
               <w:t>Weapon Proficiency</w:t>
             </w:r>
           </w:p>
@@ -59663,7 +59854,7 @@
 </file>
 
 <file path=customXml/itemProps1.xml><?xml version="1.0" encoding="utf-8"?>
-<ds:datastoreItem xmlns:ds="http://schemas.openxmlformats.org/officeDocument/2006/customXml" ds:itemID="{65E6DCD3-3689-483E-B34C-D594253F4A5A}">
+<ds:datastoreItem xmlns:ds="http://schemas.openxmlformats.org/officeDocument/2006/customXml" ds:itemID="{12D628DB-9F2C-48F1-BA1C-98783584ED65}">
   <ds:schemaRefs>
     <ds:schemaRef ds:uri="http://schemas.openxmlformats.org/officeDocument/2006/bibliography"/>
   </ds:schemaRefs>

</xml_diff>

<commit_message>
MInor changes in backgrounds
</commit_message>
<xml_diff>
--- a/SwordSphere -- Character Creation.docx
+++ b/SwordSphere -- Character Creation.docx
@@ -5630,7 +5630,7 @@
           <w:sz w:val="20"/>
           <w:szCs w:val="20"/>
         </w:rPr>
-        <w:t>Sneak</w:t>
+        <w:t>Lock</w:t>
       </w:r>
       <w:r>
         <w:rPr>
@@ -5648,8 +5648,36 @@
           <w:sz w:val="20"/>
           <w:szCs w:val="20"/>
         </w:rPr>
-        <w:t>Traps</w:t>
-      </w:r>
+        <w:t>Sneak</w:t>
+      </w:r>
+      <w:r>
+        <w:rPr>
+          <w:rFonts w:ascii="Pericles" w:hAnsi="Pericles"/>
+          <w:sz w:val="20"/>
+          <w:szCs w:val="20"/>
+        </w:rPr>
+        <w:t xml:space="preserve">, </w:t>
+      </w:r>
+      <w:r>
+        <w:rPr>
+          <w:rFonts w:ascii="Pericles" w:hAnsi="Pericles"/>
+          <w:sz w:val="20"/>
+          <w:szCs w:val="20"/>
+        </w:rPr>
+        <w:t>and</w:t>
+      </w:r>
+      <w:r>
+        <w:rPr>
+          <w:rFonts w:ascii="Pericles" w:hAnsi="Pericles"/>
+          <w:b/>
+          <w:i/>
+          <w:sz w:val="20"/>
+          <w:szCs w:val="20"/>
+        </w:rPr>
+        <w:t xml:space="preserve"> Traps</w:t>
+      </w:r>
+      <w:bookmarkStart w:id="0" w:name="_GoBack"/>
+      <w:bookmarkEnd w:id="0"/>
       <w:r>
         <w:rPr>
           <w:rFonts w:ascii="Pericles" w:hAnsi="Pericles"/>
@@ -5733,24 +5761,6 @@
           <w:szCs w:val="20"/>
         </w:rPr>
         <w:t>Disguise</w:t>
-      </w:r>
-      <w:r>
-        <w:rPr>
-          <w:rFonts w:ascii="Pericles" w:hAnsi="Pericles"/>
-          <w:sz w:val="20"/>
-          <w:szCs w:val="20"/>
-        </w:rPr>
-        <w:t xml:space="preserve">, </w:t>
-      </w:r>
-      <w:r>
-        <w:rPr>
-          <w:rFonts w:ascii="Pericles" w:hAnsi="Pericles"/>
-          <w:b/>
-          <w:i/>
-          <w:sz w:val="20"/>
-          <w:szCs w:val="20"/>
-        </w:rPr>
-        <w:t>Forgery</w:t>
       </w:r>
       <w:r>
         <w:rPr>
@@ -30760,18 +30770,7 @@
                 <w:sz w:val="16"/>
                 <w:szCs w:val="16"/>
               </w:rPr>
-              <w:t>Wei</w:t>
-            </w:r>
-            <w:bookmarkStart w:id="0" w:name="_GoBack"/>
-            <w:bookmarkEnd w:id="0"/>
-            <w:r>
-              <w:rPr>
-                <w:rFonts w:ascii="Pericles" w:hAnsi="Pericles"/>
-                <w:b/>
-                <w:sz w:val="16"/>
-                <w:szCs w:val="16"/>
-              </w:rPr>
-              <w:t>ght:</w:t>
+              <w:t>Weight:</w:t>
             </w:r>
             <w:r>
               <w:rPr>
@@ -63258,7 +63257,7 @@
 </file>
 
 <file path=customXml/itemProps1.xml><?xml version="1.0" encoding="utf-8"?>
-<ds:datastoreItem xmlns:ds="http://schemas.openxmlformats.org/officeDocument/2006/customXml" ds:itemID="{46D20EAB-8A67-4B36-9F51-D6C2F8926984}">
+<ds:datastoreItem xmlns:ds="http://schemas.openxmlformats.org/officeDocument/2006/customXml" ds:itemID="{43307426-9E2C-445B-8C46-C81C49403C44}">
   <ds:schemaRefs>
     <ds:schemaRef ds:uri="http://schemas.openxmlformats.org/officeDocument/2006/bibliography"/>
   </ds:schemaRefs>

</xml_diff>